<commit_message>
Finished part 2 of assignment 1
</commit_message>
<xml_diff>
--- a/Assignment1/hw1.docx
+++ b/Assignment1/hw1.docx
@@ -6,75 +6,62 @@
       <w:pPr>
         <w:rPr>
           <w:rFonts w:ascii="Times New Roman" w:hAnsi="Times New Roman" w:cs="Times New Roman"/>
+        </w:rPr>
+      </w:pPr>
+      <w:r>
+        <w:rPr>
+          <w:rFonts w:ascii="Times New Roman" w:hAnsi="Times New Roman" w:cs="Times New Roman"/>
+        </w:rPr>
+        <w:t>Authors: Daniel Oh (20063998), Evelyn Yach (20063998)</w:t>
+      </w:r>
+    </w:p>
+    <w:p>
+      <w:pPr>
+        <w:rPr>
+          <w:rFonts w:ascii="Times New Roman" w:hAnsi="Times New Roman" w:cs="Times New Roman"/>
+          <w:b/>
+          <w:bCs/>
+          <w:sz w:val="32"/>
+          <w:szCs w:val="32"/>
+        </w:rPr>
+      </w:pPr>
+      <w:r>
+        <w:rPr>
+          <w:rFonts w:ascii="Times New Roman" w:hAnsi="Times New Roman" w:cs="Times New Roman"/>
+          <w:b/>
+          <w:bCs/>
+          <w:sz w:val="32"/>
+          <w:szCs w:val="32"/>
+        </w:rPr>
+        <w:t>Theory</w:t>
+      </w:r>
+    </w:p>
+    <w:p>
+      <w:pPr>
+        <w:rPr>
+          <w:rFonts w:ascii="Times New Roman" w:hAnsi="Times New Roman" w:cs="Times New Roman"/>
+        </w:rPr>
+      </w:pPr>
+      <w:r>
+        <w:rPr>
+          <w:rFonts w:ascii="Times New Roman" w:hAnsi="Times New Roman" w:cs="Times New Roman"/>
+          <w:b/>
+          <w:bCs/>
           <w:sz w:val="24"/>
           <w:szCs w:val="24"/>
         </w:rPr>
-      </w:pPr>
-      <w:r>
-        <w:rPr>
-          <w:rFonts w:ascii="Times New Roman" w:hAnsi="Times New Roman" w:cs="Times New Roman"/>
-          <w:sz w:val="24"/>
-          <w:szCs w:val="24"/>
-        </w:rPr>
-        <w:t>Authors: Daniel Oh (20063998), Evelyn Yach (20063998)</w:t>
+        <w:t>2.1 Indices</w:t>
       </w:r>
     </w:p>
     <w:p>
       <w:pPr>
-        <w:rPr>
-          <w:rFonts w:ascii="Times New Roman" w:hAnsi="Times New Roman" w:cs="Times New Roman"/>
-          <w:sz w:val="24"/>
-          <w:szCs w:val="24"/>
-        </w:rPr>
-      </w:pPr>
-    </w:p>
-    <w:p>
-      <w:pPr>
-        <w:rPr>
-          <w:rFonts w:ascii="Times New Roman" w:hAnsi="Times New Roman" w:cs="Times New Roman"/>
-          <w:b/>
-          <w:bCs/>
-          <w:sz w:val="36"/>
-          <w:szCs w:val="36"/>
-        </w:rPr>
-      </w:pPr>
-      <w:r>
-        <w:rPr>
-          <w:rFonts w:ascii="Times New Roman" w:hAnsi="Times New Roman" w:cs="Times New Roman"/>
-          <w:b/>
-          <w:bCs/>
-          <w:sz w:val="36"/>
-          <w:szCs w:val="36"/>
-        </w:rPr>
-        <w:t>Theory</w:t>
-      </w:r>
-    </w:p>
-    <w:p>
-      <w:pPr>
-        <w:rPr>
-          <w:rFonts w:ascii="Times New Roman" w:hAnsi="Times New Roman" w:cs="Times New Roman"/>
-          <w:sz w:val="24"/>
-          <w:szCs w:val="24"/>
-        </w:rPr>
-      </w:pPr>
-      <w:r>
-        <w:rPr>
-          <w:rFonts w:ascii="Times New Roman" w:hAnsi="Times New Roman" w:cs="Times New Roman"/>
-          <w:b/>
-          <w:bCs/>
-          <w:sz w:val="28"/>
-          <w:szCs w:val="28"/>
-        </w:rPr>
-        <w:t>2.1 Indices</w:t>
-      </w:r>
-    </w:p>
-    <w:p>
-      <w:pPr>
         <w:pStyle w:val="HTMLPreformatted"/>
         <w:shd w:val="clear" w:color="auto" w:fill="FFFFFF"/>
         <w:rPr>
           <w:rFonts w:ascii="Consolas" w:hAnsi="Consolas"/>
           <w:color w:val="000000"/>
+          <w:sz w:val="18"/>
+          <w:szCs w:val="18"/>
         </w:rPr>
       </w:pPr>
       <w:r>
@@ -83,6 +70,8 @@
           <w:b/>
           <w:bCs/>
           <w:color w:val="000080"/>
+          <w:sz w:val="18"/>
+          <w:szCs w:val="18"/>
         </w:rPr>
         <w:t xml:space="preserve">def </w:t>
       </w:r>
@@ -90,6 +79,8 @@
         <w:rPr>
           <w:rFonts w:ascii="Consolas" w:hAnsi="Consolas"/>
           <w:color w:val="000000"/>
+          <w:sz w:val="18"/>
+          <w:szCs w:val="18"/>
         </w:rPr>
         <w:t>indices(N, d):</w:t>
       </w:r>
@@ -97,6 +88,8 @@
         <w:rPr>
           <w:rFonts w:ascii="Consolas" w:hAnsi="Consolas"/>
           <w:color w:val="000000"/>
+          <w:sz w:val="18"/>
+          <w:szCs w:val="18"/>
         </w:rPr>
         <w:br/>
         <w:t xml:space="preserve">    list = [</w:t>
@@ -105,6 +98,8 @@
         <w:rPr>
           <w:rFonts w:ascii="Consolas" w:hAnsi="Consolas"/>
           <w:color w:val="0000FF"/>
+          <w:sz w:val="18"/>
+          <w:szCs w:val="18"/>
         </w:rPr>
         <w:t xml:space="preserve">0 </w:t>
       </w:r>
@@ -114,6 +109,8 @@
           <w:b/>
           <w:bCs/>
           <w:color w:val="000080"/>
+          <w:sz w:val="18"/>
+          <w:szCs w:val="18"/>
         </w:rPr>
         <w:t xml:space="preserve">for </w:t>
       </w:r>
@@ -121,6 +118,8 @@
         <w:rPr>
           <w:rFonts w:ascii="Consolas" w:hAnsi="Consolas"/>
           <w:color w:val="808080"/>
+          <w:sz w:val="18"/>
+          <w:szCs w:val="18"/>
         </w:rPr>
         <w:t xml:space="preserve">x </w:t>
       </w:r>
@@ -130,6 +129,8 @@
           <w:b/>
           <w:bCs/>
           <w:color w:val="000080"/>
+          <w:sz w:val="18"/>
+          <w:szCs w:val="18"/>
         </w:rPr>
         <w:t xml:space="preserve">in </w:t>
       </w:r>
@@ -137,6 +138,8 @@
         <w:rPr>
           <w:rFonts w:ascii="Consolas" w:hAnsi="Consolas"/>
           <w:color w:val="000080"/>
+          <w:sz w:val="18"/>
+          <w:szCs w:val="18"/>
         </w:rPr>
         <w:t>range</w:t>
       </w:r>
@@ -144,6 +147,8 @@
         <w:rPr>
           <w:rFonts w:ascii="Consolas" w:hAnsi="Consolas"/>
           <w:color w:val="000000"/>
+          <w:sz w:val="18"/>
+          <w:szCs w:val="18"/>
         </w:rPr>
         <w:t>(d)]</w:t>
       </w:r>
@@ -151,6 +156,8 @@
         <w:rPr>
           <w:rFonts w:ascii="Consolas" w:hAnsi="Consolas"/>
           <w:color w:val="000000"/>
+          <w:sz w:val="18"/>
+          <w:szCs w:val="18"/>
         </w:rPr>
         <w:br/>
         <w:t xml:space="preserve">    </w:t>
@@ -161,6 +168,8 @@
           <w:b/>
           <w:bCs/>
           <w:color w:val="000080"/>
+          <w:sz w:val="18"/>
+          <w:szCs w:val="18"/>
         </w:rPr>
         <w:t xml:space="preserve">if </w:t>
       </w:r>
@@ -168,6 +177,8 @@
         <w:rPr>
           <w:rFonts w:ascii="Consolas" w:hAnsi="Consolas"/>
           <w:color w:val="000000"/>
+          <w:sz w:val="18"/>
+          <w:szCs w:val="18"/>
         </w:rPr>
         <w:t xml:space="preserve">d != </w:t>
       </w:r>
@@ -175,6 +186,8 @@
         <w:rPr>
           <w:rFonts w:ascii="Consolas" w:hAnsi="Consolas"/>
           <w:color w:val="0000FF"/>
+          <w:sz w:val="18"/>
+          <w:szCs w:val="18"/>
         </w:rPr>
         <w:t>0</w:t>
       </w:r>
@@ -182,6 +195,8 @@
         <w:rPr>
           <w:rFonts w:ascii="Consolas" w:hAnsi="Consolas"/>
           <w:color w:val="000000"/>
+          <w:sz w:val="18"/>
+          <w:szCs w:val="18"/>
         </w:rPr>
         <w:t>:</w:t>
       </w:r>
@@ -189,51 +204,45 @@
         <w:rPr>
           <w:rFonts w:ascii="Consolas" w:hAnsi="Consolas"/>
           <w:color w:val="000000"/>
+          <w:sz w:val="18"/>
+          <w:szCs w:val="18"/>
         </w:rPr>
         <w:br/>
-        <w:t xml:space="preserve">        </w:t>
-      </w:r>
-      <w:proofErr w:type="spellStart"/>
+        <w:t xml:space="preserve">        indices_recurse(N, d, list, </w:t>
+      </w:r>
+      <w:r>
+        <w:rPr>
+          <w:rFonts w:ascii="Consolas" w:hAnsi="Consolas"/>
+          <w:color w:val="0000FF"/>
+          <w:sz w:val="18"/>
+          <w:szCs w:val="18"/>
+        </w:rPr>
+        <w:t>1</w:t>
+      </w:r>
       <w:r>
         <w:rPr>
           <w:rFonts w:ascii="Consolas" w:hAnsi="Consolas"/>
           <w:color w:val="000000"/>
-        </w:rPr>
-        <w:t>indices_recurse</w:t>
-      </w:r>
-      <w:proofErr w:type="spellEnd"/>
+          <w:sz w:val="18"/>
+          <w:szCs w:val="18"/>
+        </w:rPr>
+        <w:t>)</w:t>
+      </w:r>
       <w:r>
         <w:rPr>
           <w:rFonts w:ascii="Consolas" w:hAnsi="Consolas"/>
           <w:color w:val="000000"/>
-        </w:rPr>
-        <w:t xml:space="preserve">(N, d, list, </w:t>
-      </w:r>
-      <w:r>
-        <w:rPr>
-          <w:rFonts w:ascii="Consolas" w:hAnsi="Consolas"/>
-          <w:color w:val="0000FF"/>
-        </w:rPr>
-        <w:t>1</w:t>
+          <w:sz w:val="18"/>
+          <w:szCs w:val="18"/>
+        </w:rPr>
+        <w:br/>
       </w:r>
       <w:r>
         <w:rPr>
           <w:rFonts w:ascii="Consolas" w:hAnsi="Consolas"/>
           <w:color w:val="000000"/>
-        </w:rPr>
-        <w:t>)</w:t>
-      </w:r>
-      <w:r>
-        <w:rPr>
-          <w:rFonts w:ascii="Consolas" w:hAnsi="Consolas"/>
-          <w:color w:val="000000"/>
-        </w:rPr>
-        <w:br/>
-      </w:r>
-      <w:r>
-        <w:rPr>
-          <w:rFonts w:ascii="Consolas" w:hAnsi="Consolas"/>
-          <w:color w:val="000000"/>
+          <w:sz w:val="18"/>
+          <w:szCs w:val="18"/>
         </w:rPr>
         <w:br/>
       </w:r>
@@ -243,29 +252,26 @@
           <w:b/>
           <w:bCs/>
           <w:color w:val="000080"/>
+          <w:sz w:val="18"/>
+          <w:szCs w:val="18"/>
         </w:rPr>
         <w:t xml:space="preserve">def </w:t>
       </w:r>
-      <w:proofErr w:type="spellStart"/>
       <w:r>
         <w:rPr>
           <w:rFonts w:ascii="Consolas" w:hAnsi="Consolas"/>
           <w:color w:val="000000"/>
-        </w:rPr>
-        <w:t>indices_recurse</w:t>
-      </w:r>
-      <w:proofErr w:type="spellEnd"/>
+          <w:sz w:val="18"/>
+          <w:szCs w:val="18"/>
+        </w:rPr>
+        <w:t>indices_recurse(N, d, list, index):</w:t>
+      </w:r>
       <w:r>
         <w:rPr>
           <w:rFonts w:ascii="Consolas" w:hAnsi="Consolas"/>
           <w:color w:val="000000"/>
-        </w:rPr>
-        <w:t>(N, d, list, index):</w:t>
-      </w:r>
-      <w:r>
-        <w:rPr>
-          <w:rFonts w:ascii="Consolas" w:hAnsi="Consolas"/>
-          <w:color w:val="000000"/>
+          <w:sz w:val="18"/>
+          <w:szCs w:val="18"/>
         </w:rPr>
         <w:br/>
         <w:t xml:space="preserve">    </w:t>
@@ -276,6 +282,8 @@
           <w:b/>
           <w:bCs/>
           <w:color w:val="000080"/>
+          <w:sz w:val="18"/>
+          <w:szCs w:val="18"/>
         </w:rPr>
         <w:t xml:space="preserve">if </w:t>
       </w:r>
@@ -283,6 +291,8 @@
         <w:rPr>
           <w:rFonts w:ascii="Consolas" w:hAnsi="Consolas"/>
           <w:color w:val="000000"/>
+          <w:sz w:val="18"/>
+          <w:szCs w:val="18"/>
         </w:rPr>
         <w:t xml:space="preserve">index == </w:t>
       </w:r>
@@ -291,6 +301,8 @@
         <w:rPr>
           <w:rFonts w:ascii="Consolas" w:hAnsi="Consolas"/>
           <w:color w:val="000080"/>
+          <w:sz w:val="18"/>
+          <w:szCs w:val="18"/>
         </w:rPr>
         <w:t>len</w:t>
       </w:r>
@@ -299,6 +311,8 @@
         <w:rPr>
           <w:rFonts w:ascii="Consolas" w:hAnsi="Consolas"/>
           <w:color w:val="000000"/>
+          <w:sz w:val="18"/>
+          <w:szCs w:val="18"/>
         </w:rPr>
         <w:t>(list):</w:t>
       </w:r>
@@ -306,6 +320,8 @@
         <w:rPr>
           <w:rFonts w:ascii="Consolas" w:hAnsi="Consolas"/>
           <w:color w:val="000000"/>
+          <w:sz w:val="18"/>
+          <w:szCs w:val="18"/>
         </w:rPr>
         <w:br/>
         <w:t xml:space="preserve">        </w:t>
@@ -316,6 +332,8 @@
           <w:b/>
           <w:bCs/>
           <w:color w:val="000080"/>
+          <w:sz w:val="18"/>
+          <w:szCs w:val="18"/>
         </w:rPr>
         <w:t xml:space="preserve">for </w:t>
       </w:r>
@@ -324,6 +342,8 @@
         <w:rPr>
           <w:rFonts w:ascii="Consolas" w:hAnsi="Consolas"/>
           <w:color w:val="000000"/>
+          <w:sz w:val="18"/>
+          <w:szCs w:val="18"/>
         </w:rPr>
         <w:t>i</w:t>
       </w:r>
@@ -332,6 +352,8 @@
         <w:rPr>
           <w:rFonts w:ascii="Consolas" w:hAnsi="Consolas"/>
           <w:color w:val="000000"/>
+          <w:sz w:val="18"/>
+          <w:szCs w:val="18"/>
         </w:rPr>
         <w:t xml:space="preserve"> </w:t>
       </w:r>
@@ -341,6 +363,8 @@
           <w:b/>
           <w:bCs/>
           <w:color w:val="000080"/>
+          <w:sz w:val="18"/>
+          <w:szCs w:val="18"/>
         </w:rPr>
         <w:t xml:space="preserve">in </w:t>
       </w:r>
@@ -348,6 +372,8 @@
         <w:rPr>
           <w:rFonts w:ascii="Consolas" w:hAnsi="Consolas"/>
           <w:color w:val="000080"/>
+          <w:sz w:val="18"/>
+          <w:szCs w:val="18"/>
         </w:rPr>
         <w:t>range</w:t>
       </w:r>
@@ -355,6 +381,8 @@
         <w:rPr>
           <w:rFonts w:ascii="Consolas" w:hAnsi="Consolas"/>
           <w:color w:val="000000"/>
+          <w:sz w:val="18"/>
+          <w:szCs w:val="18"/>
         </w:rPr>
         <w:t xml:space="preserve">(N + </w:t>
       </w:r>
@@ -362,6 +390,8 @@
         <w:rPr>
           <w:rFonts w:ascii="Consolas" w:hAnsi="Consolas"/>
           <w:color w:val="0000FF"/>
+          <w:sz w:val="18"/>
+          <w:szCs w:val="18"/>
         </w:rPr>
         <w:t>1</w:t>
       </w:r>
@@ -369,6 +399,8 @@
         <w:rPr>
           <w:rFonts w:ascii="Consolas" w:hAnsi="Consolas"/>
           <w:color w:val="000000"/>
+          <w:sz w:val="18"/>
+          <w:szCs w:val="18"/>
         </w:rPr>
         <w:t>):</w:t>
       </w:r>
@@ -376,6 +408,8 @@
         <w:rPr>
           <w:rFonts w:ascii="Consolas" w:hAnsi="Consolas"/>
           <w:color w:val="000000"/>
+          <w:sz w:val="18"/>
+          <w:szCs w:val="18"/>
         </w:rPr>
         <w:br/>
         <w:t xml:space="preserve">            </w:t>
@@ -384,6 +418,8 @@
         <w:rPr>
           <w:rFonts w:ascii="Consolas" w:hAnsi="Consolas"/>
           <w:color w:val="000080"/>
+          <w:sz w:val="18"/>
+          <w:szCs w:val="18"/>
         </w:rPr>
         <w:t>print</w:t>
       </w:r>
@@ -391,6 +427,8 @@
         <w:rPr>
           <w:rFonts w:ascii="Consolas" w:hAnsi="Consolas"/>
           <w:color w:val="000000"/>
+          <w:sz w:val="18"/>
+          <w:szCs w:val="18"/>
         </w:rPr>
         <w:t xml:space="preserve">(list)  </w:t>
       </w:r>
@@ -400,6 +438,8 @@
           <w:i/>
           <w:iCs/>
           <w:color w:val="808080"/>
+          <w:sz w:val="18"/>
+          <w:szCs w:val="18"/>
         </w:rPr>
         <w:t># print a unit of output</w:t>
       </w:r>
@@ -409,6 +449,8 @@
           <w:i/>
           <w:iCs/>
           <w:color w:val="808080"/>
+          <w:sz w:val="18"/>
+          <w:szCs w:val="18"/>
         </w:rPr>
         <w:br/>
         <w:t xml:space="preserve">            </w:t>
@@ -417,6 +459,8 @@
         <w:rPr>
           <w:rFonts w:ascii="Consolas" w:hAnsi="Consolas"/>
           <w:color w:val="000000"/>
+          <w:sz w:val="18"/>
+          <w:szCs w:val="18"/>
         </w:rPr>
         <w:t>list[index-</w:t>
       </w:r>
@@ -424,6 +468,8 @@
         <w:rPr>
           <w:rFonts w:ascii="Consolas" w:hAnsi="Consolas"/>
           <w:color w:val="0000FF"/>
+          <w:sz w:val="18"/>
+          <w:szCs w:val="18"/>
         </w:rPr>
         <w:t>1</w:t>
       </w:r>
@@ -431,6 +477,8 @@
         <w:rPr>
           <w:rFonts w:ascii="Consolas" w:hAnsi="Consolas"/>
           <w:color w:val="000000"/>
+          <w:sz w:val="18"/>
+          <w:szCs w:val="18"/>
         </w:rPr>
         <w:t xml:space="preserve">] += </w:t>
       </w:r>
@@ -438,6 +486,8 @@
         <w:rPr>
           <w:rFonts w:ascii="Consolas" w:hAnsi="Consolas"/>
           <w:color w:val="0000FF"/>
+          <w:sz w:val="18"/>
+          <w:szCs w:val="18"/>
         </w:rPr>
         <w:t>1</w:t>
       </w:r>
@@ -445,6 +495,8 @@
         <w:rPr>
           <w:rFonts w:ascii="Consolas" w:hAnsi="Consolas"/>
           <w:color w:val="0000FF"/>
+          <w:sz w:val="18"/>
+          <w:szCs w:val="18"/>
         </w:rPr>
         <w:br/>
         <w:t xml:space="preserve">        </w:t>
@@ -453,6 +505,8 @@
         <w:rPr>
           <w:rFonts w:ascii="Consolas" w:hAnsi="Consolas"/>
           <w:color w:val="000000"/>
+          <w:sz w:val="18"/>
+          <w:szCs w:val="18"/>
         </w:rPr>
         <w:t>list[index-</w:t>
       </w:r>
@@ -460,6 +514,8 @@
         <w:rPr>
           <w:rFonts w:ascii="Consolas" w:hAnsi="Consolas"/>
           <w:color w:val="0000FF"/>
+          <w:sz w:val="18"/>
+          <w:szCs w:val="18"/>
         </w:rPr>
         <w:t>1</w:t>
       </w:r>
@@ -467,6 +523,8 @@
         <w:rPr>
           <w:rFonts w:ascii="Consolas" w:hAnsi="Consolas"/>
           <w:color w:val="000000"/>
+          <w:sz w:val="18"/>
+          <w:szCs w:val="18"/>
         </w:rPr>
         <w:t xml:space="preserve">] = </w:t>
       </w:r>
@@ -474,6 +532,8 @@
         <w:rPr>
           <w:rFonts w:ascii="Consolas" w:hAnsi="Consolas"/>
           <w:color w:val="0000FF"/>
+          <w:sz w:val="18"/>
+          <w:szCs w:val="18"/>
         </w:rPr>
         <w:t>0</w:t>
       </w:r>
@@ -481,6 +541,8 @@
         <w:rPr>
           <w:rFonts w:ascii="Consolas" w:hAnsi="Consolas"/>
           <w:color w:val="0000FF"/>
+          <w:sz w:val="18"/>
+          <w:szCs w:val="18"/>
         </w:rPr>
         <w:br/>
         <w:t xml:space="preserve">    </w:t>
@@ -491,6 +553,8 @@
           <w:b/>
           <w:bCs/>
           <w:color w:val="000080"/>
+          <w:sz w:val="18"/>
+          <w:szCs w:val="18"/>
         </w:rPr>
         <w:t>else</w:t>
       </w:r>
@@ -498,6 +562,8 @@
         <w:rPr>
           <w:rFonts w:ascii="Consolas" w:hAnsi="Consolas"/>
           <w:color w:val="000000"/>
+          <w:sz w:val="18"/>
+          <w:szCs w:val="18"/>
         </w:rPr>
         <w:t>:</w:t>
       </w:r>
@@ -505,6 +571,8 @@
         <w:rPr>
           <w:rFonts w:ascii="Consolas" w:hAnsi="Consolas"/>
           <w:color w:val="000000"/>
+          <w:sz w:val="18"/>
+          <w:szCs w:val="18"/>
         </w:rPr>
         <w:br/>
         <w:t xml:space="preserve">        </w:t>
@@ -515,6 +583,8 @@
           <w:b/>
           <w:bCs/>
           <w:color w:val="000080"/>
+          <w:sz w:val="18"/>
+          <w:szCs w:val="18"/>
         </w:rPr>
         <w:t xml:space="preserve">for </w:t>
       </w:r>
@@ -523,6 +593,8 @@
         <w:rPr>
           <w:rFonts w:ascii="Consolas" w:hAnsi="Consolas"/>
           <w:color w:val="000000"/>
+          <w:sz w:val="18"/>
+          <w:szCs w:val="18"/>
         </w:rPr>
         <w:t>i</w:t>
       </w:r>
@@ -531,6 +603,8 @@
         <w:rPr>
           <w:rFonts w:ascii="Consolas" w:hAnsi="Consolas"/>
           <w:color w:val="000000"/>
+          <w:sz w:val="18"/>
+          <w:szCs w:val="18"/>
         </w:rPr>
         <w:t xml:space="preserve"> </w:t>
       </w:r>
@@ -540,6 +614,8 @@
           <w:b/>
           <w:bCs/>
           <w:color w:val="000080"/>
+          <w:sz w:val="18"/>
+          <w:szCs w:val="18"/>
         </w:rPr>
         <w:t xml:space="preserve">in </w:t>
       </w:r>
@@ -547,6 +623,8 @@
         <w:rPr>
           <w:rFonts w:ascii="Consolas" w:hAnsi="Consolas"/>
           <w:color w:val="000080"/>
+          <w:sz w:val="18"/>
+          <w:szCs w:val="18"/>
         </w:rPr>
         <w:t>range</w:t>
       </w:r>
@@ -554,6 +632,8 @@
         <w:rPr>
           <w:rFonts w:ascii="Consolas" w:hAnsi="Consolas"/>
           <w:color w:val="000000"/>
+          <w:sz w:val="18"/>
+          <w:szCs w:val="18"/>
         </w:rPr>
         <w:t xml:space="preserve">(N + </w:t>
       </w:r>
@@ -561,6 +641,8 @@
         <w:rPr>
           <w:rFonts w:ascii="Consolas" w:hAnsi="Consolas"/>
           <w:color w:val="0000FF"/>
+          <w:sz w:val="18"/>
+          <w:szCs w:val="18"/>
         </w:rPr>
         <w:t>1</w:t>
       </w:r>
@@ -568,6 +650,8 @@
         <w:rPr>
           <w:rFonts w:ascii="Consolas" w:hAnsi="Consolas"/>
           <w:color w:val="000000"/>
+          <w:sz w:val="18"/>
+          <w:szCs w:val="18"/>
         </w:rPr>
         <w:t>):</w:t>
       </w:r>
@@ -575,44 +659,36 @@
         <w:rPr>
           <w:rFonts w:ascii="Consolas" w:hAnsi="Consolas"/>
           <w:color w:val="000000"/>
+          <w:sz w:val="18"/>
+          <w:szCs w:val="18"/>
         </w:rPr>
         <w:br/>
-        <w:t xml:space="preserve">            </w:t>
-      </w:r>
-      <w:proofErr w:type="spellStart"/>
+        <w:t xml:space="preserve">            indices_recurse(N, d, list, index+</w:t>
+      </w:r>
+      <w:r>
+        <w:rPr>
+          <w:rFonts w:ascii="Consolas" w:hAnsi="Consolas"/>
+          <w:color w:val="0000FF"/>
+          <w:sz w:val="18"/>
+          <w:szCs w:val="18"/>
+        </w:rPr>
+        <w:t>1</w:t>
+      </w:r>
       <w:r>
         <w:rPr>
           <w:rFonts w:ascii="Consolas" w:hAnsi="Consolas"/>
           <w:color w:val="000000"/>
-        </w:rPr>
-        <w:t>indices_recurse</w:t>
-      </w:r>
-      <w:proofErr w:type="spellEnd"/>
+          <w:sz w:val="18"/>
+          <w:szCs w:val="18"/>
+        </w:rPr>
+        <w:t>)</w:t>
+      </w:r>
       <w:r>
         <w:rPr>
           <w:rFonts w:ascii="Consolas" w:hAnsi="Consolas"/>
           <w:color w:val="000000"/>
-        </w:rPr>
-        <w:t>(N, d, list, index+</w:t>
-      </w:r>
-      <w:r>
-        <w:rPr>
-          <w:rFonts w:ascii="Consolas" w:hAnsi="Consolas"/>
-          <w:color w:val="0000FF"/>
-        </w:rPr>
-        <w:t>1</w:t>
-      </w:r>
-      <w:r>
-        <w:rPr>
-          <w:rFonts w:ascii="Consolas" w:hAnsi="Consolas"/>
-          <w:color w:val="000000"/>
-        </w:rPr>
-        <w:t>)</w:t>
-      </w:r>
-      <w:r>
-        <w:rPr>
-          <w:rFonts w:ascii="Consolas" w:hAnsi="Consolas"/>
-          <w:color w:val="000000"/>
+          <w:sz w:val="18"/>
+          <w:szCs w:val="18"/>
         </w:rPr>
         <w:br/>
         <w:t xml:space="preserve">            list[index-</w:t>
@@ -621,6 +697,8 @@
         <w:rPr>
           <w:rFonts w:ascii="Consolas" w:hAnsi="Consolas"/>
           <w:color w:val="0000FF"/>
+          <w:sz w:val="18"/>
+          <w:szCs w:val="18"/>
         </w:rPr>
         <w:t>1</w:t>
       </w:r>
@@ -628,6 +706,8 @@
         <w:rPr>
           <w:rFonts w:ascii="Consolas" w:hAnsi="Consolas"/>
           <w:color w:val="000000"/>
+          <w:sz w:val="18"/>
+          <w:szCs w:val="18"/>
         </w:rPr>
         <w:t xml:space="preserve">] += </w:t>
       </w:r>
@@ -635,6 +715,8 @@
         <w:rPr>
           <w:rFonts w:ascii="Consolas" w:hAnsi="Consolas"/>
           <w:color w:val="0000FF"/>
+          <w:sz w:val="18"/>
+          <w:szCs w:val="18"/>
         </w:rPr>
         <w:t>1</w:t>
       </w:r>
@@ -642,6 +724,8 @@
         <w:rPr>
           <w:rFonts w:ascii="Consolas" w:hAnsi="Consolas"/>
           <w:color w:val="0000FF"/>
+          <w:sz w:val="18"/>
+          <w:szCs w:val="18"/>
         </w:rPr>
         <w:br/>
         <w:t xml:space="preserve">        </w:t>
@@ -650,6 +734,8 @@
         <w:rPr>
           <w:rFonts w:ascii="Consolas" w:hAnsi="Consolas"/>
           <w:color w:val="000000"/>
+          <w:sz w:val="18"/>
+          <w:szCs w:val="18"/>
         </w:rPr>
         <w:t>list[index-</w:t>
       </w:r>
@@ -657,6 +743,8 @@
         <w:rPr>
           <w:rFonts w:ascii="Consolas" w:hAnsi="Consolas"/>
           <w:color w:val="0000FF"/>
+          <w:sz w:val="18"/>
+          <w:szCs w:val="18"/>
         </w:rPr>
         <w:t>1</w:t>
       </w:r>
@@ -664,6 +752,8 @@
         <w:rPr>
           <w:rFonts w:ascii="Consolas" w:hAnsi="Consolas"/>
           <w:color w:val="000000"/>
+          <w:sz w:val="18"/>
+          <w:szCs w:val="18"/>
         </w:rPr>
         <w:t xml:space="preserve">] = </w:t>
       </w:r>
@@ -671,6 +761,8 @@
         <w:rPr>
           <w:rFonts w:ascii="Consolas" w:hAnsi="Consolas"/>
           <w:color w:val="0000FF"/>
+          <w:sz w:val="18"/>
+          <w:szCs w:val="18"/>
         </w:rPr>
         <w:t>0</w:t>
       </w:r>
@@ -679,8 +771,8 @@
       <w:pPr>
         <w:rPr>
           <w:rFonts w:ascii="Courier New" w:hAnsi="Courier New" w:cs="Courier New"/>
-          <w:sz w:val="20"/>
-          <w:szCs w:val="20"/>
+          <w:sz w:val="18"/>
+          <w:szCs w:val="18"/>
         </w:rPr>
       </w:pPr>
     </w:p>
@@ -688,31 +780,23 @@
       <w:pPr>
         <w:rPr>
           <w:rFonts w:ascii="Times New Roman" w:hAnsi="Times New Roman" w:cs="Times New Roman"/>
-          <w:sz w:val="24"/>
-          <w:szCs w:val="24"/>
-        </w:rPr>
-      </w:pPr>
-      <w:r>
-        <w:rPr>
-          <w:rFonts w:ascii="Times New Roman" w:hAnsi="Times New Roman" w:cs="Times New Roman"/>
-          <w:sz w:val="24"/>
-          <w:szCs w:val="24"/>
+        </w:rPr>
+      </w:pPr>
+      <w:r>
+        <w:rPr>
+          <w:rFonts w:ascii="Times New Roman" w:hAnsi="Times New Roman" w:cs="Times New Roman"/>
         </w:rPr>
         <w:t xml:space="preserve">Q: </w:t>
       </w:r>
       <w:r>
         <w:rPr>
           <w:rFonts w:ascii="Times New Roman" w:hAnsi="Times New Roman" w:cs="Times New Roman"/>
-          <w:sz w:val="24"/>
-          <w:szCs w:val="24"/>
         </w:rPr>
         <w:t>“</w:t>
       </w:r>
       <w:r>
         <w:rPr>
           <w:rFonts w:ascii="Times New Roman" w:hAnsi="Times New Roman" w:cs="Times New Roman"/>
-          <w:sz w:val="24"/>
-          <w:szCs w:val="24"/>
         </w:rPr>
         <w:t xml:space="preserve">If we say an output of (0, 0, </w:t>
       </w:r>
@@ -720,24 +804,18 @@
       <w:r>
         <w:rPr>
           <w:rFonts w:ascii="Times New Roman" w:hAnsi="Times New Roman" w:cs="Times New Roman"/>
-          <w:sz w:val="24"/>
-          <w:szCs w:val="24"/>
         </w:rPr>
         <w:t>…</w:t>
       </w:r>
       <w:r>
         <w:rPr>
           <w:rFonts w:ascii="Times New Roman" w:hAnsi="Times New Roman" w:cs="Times New Roman"/>
-          <w:sz w:val="24"/>
-          <w:szCs w:val="24"/>
         </w:rPr>
         <w:t xml:space="preserve"> </w:t>
       </w:r>
       <w:r>
         <w:rPr>
           <w:rFonts w:ascii="Times New Roman" w:hAnsi="Times New Roman" w:cs="Times New Roman"/>
-          <w:sz w:val="24"/>
-          <w:szCs w:val="24"/>
         </w:rPr>
         <w:t>,</w:t>
       </w:r>
@@ -745,33 +823,19 @@
       <w:r>
         <w:rPr>
           <w:rFonts w:ascii="Times New Roman" w:hAnsi="Times New Roman" w:cs="Times New Roman"/>
-          <w:sz w:val="24"/>
-          <w:szCs w:val="24"/>
-        </w:rPr>
-        <w:t xml:space="preserve"> 0) is one unit of output, how many units of output in terms of N and d are there?</w:t>
-      </w:r>
-      <w:r>
-        <w:rPr>
-          <w:rFonts w:ascii="Times New Roman" w:hAnsi="Times New Roman" w:cs="Times New Roman"/>
-          <w:sz w:val="24"/>
-          <w:szCs w:val="24"/>
-        </w:rPr>
-        <w:t>”</w:t>
+        </w:rPr>
+        <w:t xml:space="preserve"> 0) is one unit of output, how many units of output in terms of N and d are there?”</w:t>
       </w:r>
     </w:p>
     <w:p>
       <w:pPr>
         <w:rPr>
           <w:rFonts w:ascii="Times New Roman" w:hAnsi="Times New Roman" w:cs="Times New Roman"/>
-          <w:sz w:val="24"/>
-          <w:szCs w:val="24"/>
-        </w:rPr>
-      </w:pPr>
-      <w:r>
-        <w:rPr>
-          <w:rFonts w:ascii="Times New Roman" w:hAnsi="Times New Roman" w:cs="Times New Roman"/>
-          <w:sz w:val="24"/>
-          <w:szCs w:val="24"/>
+        </w:rPr>
+      </w:pPr>
+      <w:r>
+        <w:rPr>
+          <w:rFonts w:ascii="Times New Roman" w:hAnsi="Times New Roman" w:cs="Times New Roman"/>
         </w:rPr>
         <w:t>A: (N+</w:t>
       </w:r>
@@ -779,16 +843,12 @@
       <w:r>
         <w:rPr>
           <w:rFonts w:ascii="Times New Roman" w:hAnsi="Times New Roman" w:cs="Times New Roman"/>
-          <w:sz w:val="24"/>
-          <w:szCs w:val="24"/>
         </w:rPr>
         <w:t>1)</w:t>
       </w:r>
       <w:r>
         <w:rPr>
           <w:rFonts w:ascii="Times New Roman" w:hAnsi="Times New Roman" w:cs="Times New Roman"/>
-          <w:sz w:val="24"/>
-          <w:szCs w:val="24"/>
           <w:vertAlign w:val="superscript"/>
         </w:rPr>
         <w:t>d</w:t>
@@ -799,6 +859,207 @@
       <w:pPr>
         <w:rPr>
           <w:rFonts w:ascii="Times New Roman" w:hAnsi="Times New Roman" w:cs="Times New Roman"/>
+        </w:rPr>
+      </w:pPr>
+      <w:r>
+        <w:rPr>
+          <w:rFonts w:ascii="Times New Roman" w:hAnsi="Times New Roman" w:cs="Times New Roman"/>
+        </w:rPr>
+        <w:t>Q: “Now dropping the assumption that n</w:t>
+      </w:r>
+      <w:r>
+        <w:rPr>
+          <w:rFonts w:ascii="Times New Roman" w:hAnsi="Times New Roman" w:cs="Times New Roman"/>
+          <w:vertAlign w:val="subscript"/>
+        </w:rPr>
+        <w:t>1</w:t>
+      </w:r>
+      <w:r>
+        <w:rPr>
+          <w:rFonts w:ascii="Times New Roman" w:hAnsi="Times New Roman" w:cs="Times New Roman"/>
+        </w:rPr>
+        <w:t>, n</w:t>
+      </w:r>
+      <w:r>
+        <w:rPr>
+          <w:rFonts w:ascii="Times New Roman" w:hAnsi="Times New Roman" w:cs="Times New Roman"/>
+          <w:vertAlign w:val="subscript"/>
+        </w:rPr>
+        <w:t>2</w:t>
+      </w:r>
+      <w:r>
+        <w:rPr>
+          <w:rFonts w:ascii="Times New Roman" w:hAnsi="Times New Roman" w:cs="Times New Roman"/>
+        </w:rPr>
+        <w:t xml:space="preserve">, </w:t>
+      </w:r>
+      <w:proofErr w:type="gramStart"/>
+      <w:r>
+        <w:rPr>
+          <w:rFonts w:ascii="Times New Roman" w:hAnsi="Times New Roman" w:cs="Times New Roman"/>
+        </w:rPr>
+        <w:t>…</w:t>
+      </w:r>
+      <w:r>
+        <w:rPr>
+          <w:rFonts w:ascii="Times New Roman" w:hAnsi="Times New Roman" w:cs="Times New Roman"/>
+        </w:rPr>
+        <w:t xml:space="preserve"> </w:t>
+      </w:r>
+      <w:r>
+        <w:rPr>
+          <w:rFonts w:ascii="Times New Roman" w:hAnsi="Times New Roman" w:cs="Times New Roman"/>
+        </w:rPr>
+        <w:t>,</w:t>
+      </w:r>
+      <w:proofErr w:type="gramEnd"/>
+      <w:r>
+        <w:rPr>
+          <w:rFonts w:ascii="Times New Roman" w:hAnsi="Times New Roman" w:cs="Times New Roman"/>
+        </w:rPr>
+        <w:t xml:space="preserve"> </w:t>
+      </w:r>
+      <w:proofErr w:type="spellStart"/>
+      <w:r>
+        <w:rPr>
+          <w:rFonts w:ascii="Times New Roman" w:hAnsi="Times New Roman" w:cs="Times New Roman"/>
+        </w:rPr>
+        <w:t>n</w:t>
+      </w:r>
+      <w:r>
+        <w:rPr>
+          <w:rFonts w:ascii="Times New Roman" w:hAnsi="Times New Roman" w:cs="Times New Roman"/>
+          <w:vertAlign w:val="subscript"/>
+        </w:rPr>
+        <w:t>d</w:t>
+      </w:r>
+      <w:proofErr w:type="spellEnd"/>
+      <w:r>
+        <w:rPr>
+          <w:rFonts w:ascii="Times New Roman" w:hAnsi="Times New Roman" w:cs="Times New Roman"/>
+        </w:rPr>
+        <w:t xml:space="preserve"> = N, how many units of output in terms of n</w:t>
+      </w:r>
+      <w:r>
+        <w:rPr>
+          <w:rFonts w:ascii="Times New Roman" w:hAnsi="Times New Roman" w:cs="Times New Roman"/>
+          <w:vertAlign w:val="subscript"/>
+        </w:rPr>
+        <w:t>1</w:t>
+      </w:r>
+      <w:r>
+        <w:rPr>
+          <w:rFonts w:ascii="Times New Roman" w:hAnsi="Times New Roman" w:cs="Times New Roman"/>
+        </w:rPr>
+        <w:t>, n</w:t>
+      </w:r>
+      <w:r>
+        <w:rPr>
+          <w:rFonts w:ascii="Times New Roman" w:hAnsi="Times New Roman" w:cs="Times New Roman"/>
+          <w:vertAlign w:val="subscript"/>
+        </w:rPr>
+        <w:t>2</w:t>
+      </w:r>
+      <w:r>
+        <w:rPr>
+          <w:rFonts w:ascii="Times New Roman" w:hAnsi="Times New Roman" w:cs="Times New Roman"/>
+        </w:rPr>
+        <w:t xml:space="preserve">, … , </w:t>
+      </w:r>
+      <w:proofErr w:type="spellStart"/>
+      <w:r>
+        <w:rPr>
+          <w:rFonts w:ascii="Times New Roman" w:hAnsi="Times New Roman" w:cs="Times New Roman"/>
+        </w:rPr>
+        <w:t>n</w:t>
+      </w:r>
+      <w:r>
+        <w:rPr>
+          <w:rFonts w:ascii="Times New Roman" w:hAnsi="Times New Roman" w:cs="Times New Roman"/>
+          <w:vertAlign w:val="subscript"/>
+        </w:rPr>
+        <w:t>d</w:t>
+      </w:r>
+      <w:proofErr w:type="spellEnd"/>
+      <w:r>
+        <w:rPr>
+          <w:rFonts w:ascii="Times New Roman" w:hAnsi="Times New Roman" w:cs="Times New Roman"/>
+        </w:rPr>
+        <w:t xml:space="preserve"> and d are there?”</w:t>
+      </w:r>
+    </w:p>
+    <w:p>
+      <w:pPr>
+        <w:rPr>
+          <w:rFonts w:ascii="Times New Roman" w:hAnsi="Times New Roman" w:cs="Times New Roman"/>
+        </w:rPr>
+      </w:pPr>
+      <w:r>
+        <w:rPr>
+          <w:rFonts w:ascii="Times New Roman" w:hAnsi="Times New Roman" w:cs="Times New Roman"/>
+        </w:rPr>
+        <w:t>A: (n</w:t>
+      </w:r>
+      <w:r>
+        <w:rPr>
+          <w:rFonts w:ascii="Times New Roman" w:hAnsi="Times New Roman" w:cs="Times New Roman"/>
+          <w:vertAlign w:val="subscript"/>
+        </w:rPr>
+        <w:t>1</w:t>
+      </w:r>
+      <w:r>
+        <w:rPr>
+          <w:rFonts w:ascii="Times New Roman" w:hAnsi="Times New Roman" w:cs="Times New Roman"/>
+        </w:rPr>
+        <w:t>+</w:t>
+      </w:r>
+      <w:proofErr w:type="gramStart"/>
+      <w:r>
+        <w:rPr>
+          <w:rFonts w:ascii="Times New Roman" w:hAnsi="Times New Roman" w:cs="Times New Roman"/>
+        </w:rPr>
+        <w:t>1)(</w:t>
+      </w:r>
+      <w:proofErr w:type="gramEnd"/>
+      <w:r>
+        <w:rPr>
+          <w:rFonts w:ascii="Times New Roman" w:hAnsi="Times New Roman" w:cs="Times New Roman"/>
+        </w:rPr>
+        <w:t>n</w:t>
+      </w:r>
+      <w:r>
+        <w:rPr>
+          <w:rFonts w:ascii="Times New Roman" w:hAnsi="Times New Roman" w:cs="Times New Roman"/>
+          <w:vertAlign w:val="subscript"/>
+        </w:rPr>
+        <w:t>2</w:t>
+      </w:r>
+      <w:r>
+        <w:rPr>
+          <w:rFonts w:ascii="Times New Roman" w:hAnsi="Times New Roman" w:cs="Times New Roman"/>
+        </w:rPr>
+        <w:t>+1) … (n</w:t>
+      </w:r>
+      <w:r>
+        <w:rPr>
+          <w:rFonts w:ascii="Times New Roman" w:hAnsi="Times New Roman" w:cs="Times New Roman"/>
+          <w:vertAlign w:val="subscript"/>
+        </w:rPr>
+        <w:t>d</w:t>
+      </w:r>
+      <w:r>
+        <w:rPr>
+          <w:rFonts w:ascii="Times New Roman" w:hAnsi="Times New Roman" w:cs="Times New Roman"/>
+        </w:rPr>
+        <w:t>+1)</w:t>
+      </w:r>
+    </w:p>
+    <w:p>
+      <w:pPr>
+        <w:rPr>
+          <w:rFonts w:ascii="Times New Roman" w:hAnsi="Times New Roman" w:cs="Times New Roman"/>
+          <w:b/>
+          <w:bCs/>
           <w:sz w:val="24"/>
           <w:szCs w:val="24"/>
         </w:rPr>
@@ -806,348 +1067,72 @@
       <w:r>
         <w:rPr>
           <w:rFonts w:ascii="Times New Roman" w:hAnsi="Times New Roman" w:cs="Times New Roman"/>
+          <w:b/>
+          <w:bCs/>
           <w:sz w:val="24"/>
           <w:szCs w:val="24"/>
         </w:rPr>
-        <w:t>Q: “</w:t>
-      </w:r>
-      <w:r>
-        <w:rPr>
-          <w:rFonts w:ascii="Times New Roman" w:hAnsi="Times New Roman" w:cs="Times New Roman"/>
+        <w:br w:type="page"/>
+      </w:r>
+    </w:p>
+    <w:p>
+      <w:pPr>
+        <w:rPr>
+          <w:rFonts w:ascii="Times New Roman" w:hAnsi="Times New Roman" w:cs="Times New Roman"/>
+          <w:b/>
+          <w:bCs/>
           <w:sz w:val="24"/>
           <w:szCs w:val="24"/>
         </w:rPr>
-        <w:t>Now dropping the assumption that n</w:t>
-      </w:r>
-      <w:r>
-        <w:rPr>
-          <w:rFonts w:ascii="Times New Roman" w:hAnsi="Times New Roman" w:cs="Times New Roman"/>
+      </w:pPr>
+      <w:r>
+        <w:rPr>
+          <w:rFonts w:ascii="Times New Roman" w:hAnsi="Times New Roman" w:cs="Times New Roman"/>
+          <w:b/>
+          <w:bCs/>
           <w:sz w:val="24"/>
           <w:szCs w:val="24"/>
-          <w:vertAlign w:val="subscript"/>
-        </w:rPr>
-        <w:t>1</w:t>
-      </w:r>
-      <w:r>
-        <w:rPr>
-          <w:rFonts w:ascii="Times New Roman" w:hAnsi="Times New Roman" w:cs="Times New Roman"/>
+        </w:rPr>
+        <w:lastRenderedPageBreak/>
+        <w:t>2.</w:t>
+      </w:r>
+      <w:r>
+        <w:rPr>
+          <w:rFonts w:ascii="Times New Roman" w:hAnsi="Times New Roman" w:cs="Times New Roman"/>
+          <w:b/>
+          <w:bCs/>
           <w:sz w:val="24"/>
           <w:szCs w:val="24"/>
         </w:rPr>
-        <w:t>, n</w:t>
-      </w:r>
-      <w:r>
-        <w:rPr>
-          <w:rFonts w:ascii="Times New Roman" w:hAnsi="Times New Roman" w:cs="Times New Roman"/>
+        <w:t>2</w:t>
+      </w:r>
+      <w:r>
+        <w:rPr>
+          <w:rFonts w:ascii="Times New Roman" w:hAnsi="Times New Roman" w:cs="Times New Roman"/>
+          <w:b/>
+          <w:bCs/>
           <w:sz w:val="24"/>
           <w:szCs w:val="24"/>
-          <w:vertAlign w:val="subscript"/>
-        </w:rPr>
-        <w:t>2</w:t>
-      </w:r>
-      <w:r>
-        <w:rPr>
-          <w:rFonts w:ascii="Times New Roman" w:hAnsi="Times New Roman" w:cs="Times New Roman"/>
-          <w:sz w:val="24"/>
-          <w:szCs w:val="24"/>
-        </w:rPr>
-        <w:t xml:space="preserve">, </w:t>
-      </w:r>
-      <w:proofErr w:type="gramStart"/>
-      <w:r>
-        <w:rPr>
-          <w:rFonts w:ascii="Times New Roman" w:hAnsi="Times New Roman" w:cs="Times New Roman"/>
-          <w:sz w:val="24"/>
-          <w:szCs w:val="24"/>
-        </w:rPr>
-        <w:t>…</w:t>
-      </w:r>
-      <w:r>
-        <w:rPr>
-          <w:rFonts w:ascii="Times New Roman" w:hAnsi="Times New Roman" w:cs="Times New Roman"/>
-          <w:sz w:val="24"/>
-          <w:szCs w:val="24"/>
-        </w:rPr>
-        <w:t xml:space="preserve"> </w:t>
-      </w:r>
-      <w:r>
-        <w:rPr>
-          <w:rFonts w:ascii="Times New Roman" w:hAnsi="Times New Roman" w:cs="Times New Roman"/>
-          <w:sz w:val="24"/>
-          <w:szCs w:val="24"/>
-        </w:rPr>
-        <w:t>,</w:t>
-      </w:r>
-      <w:proofErr w:type="gramEnd"/>
-      <w:r>
-        <w:rPr>
-          <w:rFonts w:ascii="Times New Roman" w:hAnsi="Times New Roman" w:cs="Times New Roman"/>
-          <w:sz w:val="24"/>
-          <w:szCs w:val="24"/>
-        </w:rPr>
-        <w:t xml:space="preserve"> </w:t>
-      </w:r>
-      <w:proofErr w:type="spellStart"/>
-      <w:r>
-        <w:rPr>
-          <w:rFonts w:ascii="Times New Roman" w:hAnsi="Times New Roman" w:cs="Times New Roman"/>
-          <w:sz w:val="24"/>
-          <w:szCs w:val="24"/>
-        </w:rPr>
-        <w:t>n</w:t>
-      </w:r>
-      <w:r>
-        <w:rPr>
-          <w:rFonts w:ascii="Times New Roman" w:hAnsi="Times New Roman" w:cs="Times New Roman"/>
-          <w:sz w:val="24"/>
-          <w:szCs w:val="24"/>
-          <w:vertAlign w:val="subscript"/>
-        </w:rPr>
-        <w:t>d</w:t>
-      </w:r>
-      <w:proofErr w:type="spellEnd"/>
-      <w:r>
-        <w:rPr>
-          <w:rFonts w:ascii="Times New Roman" w:hAnsi="Times New Roman" w:cs="Times New Roman"/>
-          <w:sz w:val="24"/>
-          <w:szCs w:val="24"/>
-        </w:rPr>
-        <w:t xml:space="preserve"> = N, how many units of output in terms of n</w:t>
-      </w:r>
-      <w:r>
-        <w:rPr>
-          <w:rFonts w:ascii="Times New Roman" w:hAnsi="Times New Roman" w:cs="Times New Roman"/>
-          <w:sz w:val="24"/>
-          <w:szCs w:val="24"/>
-          <w:vertAlign w:val="subscript"/>
-        </w:rPr>
-        <w:t>1</w:t>
-      </w:r>
-      <w:r>
-        <w:rPr>
-          <w:rFonts w:ascii="Times New Roman" w:hAnsi="Times New Roman" w:cs="Times New Roman"/>
-          <w:sz w:val="24"/>
-          <w:szCs w:val="24"/>
-        </w:rPr>
-        <w:t>, n</w:t>
-      </w:r>
-      <w:r>
-        <w:rPr>
-          <w:rFonts w:ascii="Times New Roman" w:hAnsi="Times New Roman" w:cs="Times New Roman"/>
-          <w:sz w:val="24"/>
-          <w:szCs w:val="24"/>
-          <w:vertAlign w:val="subscript"/>
-        </w:rPr>
-        <w:t>2</w:t>
-      </w:r>
-      <w:r>
-        <w:rPr>
-          <w:rFonts w:ascii="Times New Roman" w:hAnsi="Times New Roman" w:cs="Times New Roman"/>
-          <w:sz w:val="24"/>
-          <w:szCs w:val="24"/>
-        </w:rPr>
-        <w:t xml:space="preserve">, </w:t>
-      </w:r>
-      <w:r>
-        <w:rPr>
-          <w:rFonts w:ascii="Times New Roman" w:hAnsi="Times New Roman" w:cs="Times New Roman"/>
-          <w:sz w:val="24"/>
-          <w:szCs w:val="24"/>
-        </w:rPr>
-        <w:t>…</w:t>
-      </w:r>
-      <w:r>
-        <w:rPr>
-          <w:rFonts w:ascii="Times New Roman" w:hAnsi="Times New Roman" w:cs="Times New Roman"/>
-          <w:sz w:val="24"/>
-          <w:szCs w:val="24"/>
-        </w:rPr>
-        <w:t xml:space="preserve"> , </w:t>
-      </w:r>
-      <w:proofErr w:type="spellStart"/>
-      <w:r>
-        <w:rPr>
-          <w:rFonts w:ascii="Times New Roman" w:hAnsi="Times New Roman" w:cs="Times New Roman"/>
-          <w:sz w:val="24"/>
-          <w:szCs w:val="24"/>
-        </w:rPr>
-        <w:t>n</w:t>
-      </w:r>
-      <w:r>
-        <w:rPr>
-          <w:rFonts w:ascii="Times New Roman" w:hAnsi="Times New Roman" w:cs="Times New Roman"/>
-          <w:sz w:val="24"/>
-          <w:szCs w:val="24"/>
-          <w:vertAlign w:val="subscript"/>
-        </w:rPr>
-        <w:t>d</w:t>
-      </w:r>
-      <w:proofErr w:type="spellEnd"/>
-      <w:r>
-        <w:rPr>
-          <w:rFonts w:ascii="Times New Roman" w:hAnsi="Times New Roman" w:cs="Times New Roman"/>
-          <w:sz w:val="24"/>
-          <w:szCs w:val="24"/>
-        </w:rPr>
-        <w:t xml:space="preserve"> and d are there?</w:t>
-      </w:r>
-      <w:r>
-        <w:rPr>
-          <w:rFonts w:ascii="Times New Roman" w:hAnsi="Times New Roman" w:cs="Times New Roman"/>
-          <w:sz w:val="24"/>
-          <w:szCs w:val="24"/>
-        </w:rPr>
-        <w:t>”</w:t>
+        </w:rPr>
+        <w:t xml:space="preserve"> Loops</w:t>
       </w:r>
     </w:p>
     <w:p>
       <w:pPr>
         <w:rPr>
           <w:rFonts w:ascii="Times New Roman" w:hAnsi="Times New Roman" w:cs="Times New Roman"/>
-          <w:sz w:val="24"/>
-          <w:szCs w:val="24"/>
-        </w:rPr>
-      </w:pPr>
-      <w:r>
-        <w:rPr>
-          <w:rFonts w:ascii="Times New Roman" w:hAnsi="Times New Roman" w:cs="Times New Roman"/>
-          <w:sz w:val="24"/>
-          <w:szCs w:val="24"/>
-        </w:rPr>
-        <w:t>A: (n</w:t>
-      </w:r>
-      <w:r>
-        <w:rPr>
-          <w:rFonts w:ascii="Times New Roman" w:hAnsi="Times New Roman" w:cs="Times New Roman"/>
-          <w:sz w:val="24"/>
-          <w:szCs w:val="24"/>
-          <w:vertAlign w:val="subscript"/>
-        </w:rPr>
-        <w:t>1</w:t>
-      </w:r>
-      <w:r>
-        <w:rPr>
-          <w:rFonts w:ascii="Times New Roman" w:hAnsi="Times New Roman" w:cs="Times New Roman"/>
-          <w:sz w:val="24"/>
-          <w:szCs w:val="24"/>
-        </w:rPr>
-        <w:t>+</w:t>
+        </w:rPr>
+      </w:pPr>
+      <w:r>
+        <w:rPr>
+          <w:rFonts w:ascii="Times New Roman" w:hAnsi="Times New Roman" w:cs="Times New Roman"/>
+        </w:rPr>
+        <w:t xml:space="preserve">Prove </w:t>
       </w:r>
       <w:proofErr w:type="gramStart"/>
       <w:r>
         <w:rPr>
           <w:rFonts w:ascii="Times New Roman" w:hAnsi="Times New Roman" w:cs="Times New Roman"/>
-          <w:sz w:val="24"/>
-          <w:szCs w:val="24"/>
-        </w:rPr>
-        <w:t>1)(</w:t>
-      </w:r>
-      <w:proofErr w:type="gramEnd"/>
-      <w:r>
-        <w:rPr>
-          <w:rFonts w:ascii="Times New Roman" w:hAnsi="Times New Roman" w:cs="Times New Roman"/>
-          <w:sz w:val="24"/>
-          <w:szCs w:val="24"/>
-        </w:rPr>
-        <w:t>n</w:t>
-      </w:r>
-      <w:r>
-        <w:rPr>
-          <w:rFonts w:ascii="Times New Roman" w:hAnsi="Times New Roman" w:cs="Times New Roman"/>
-          <w:sz w:val="24"/>
-          <w:szCs w:val="24"/>
-          <w:vertAlign w:val="subscript"/>
-        </w:rPr>
-        <w:t>2</w:t>
-      </w:r>
-      <w:r>
-        <w:rPr>
-          <w:rFonts w:ascii="Times New Roman" w:hAnsi="Times New Roman" w:cs="Times New Roman"/>
-          <w:sz w:val="24"/>
-          <w:szCs w:val="24"/>
-        </w:rPr>
-        <w:t>+1) … (n</w:t>
-      </w:r>
-      <w:r>
-        <w:rPr>
-          <w:rFonts w:ascii="Times New Roman" w:hAnsi="Times New Roman" w:cs="Times New Roman"/>
-          <w:sz w:val="24"/>
-          <w:szCs w:val="24"/>
-          <w:vertAlign w:val="subscript"/>
-        </w:rPr>
-        <w:t>d</w:t>
-      </w:r>
-      <w:r>
-        <w:rPr>
-          <w:rFonts w:ascii="Times New Roman" w:hAnsi="Times New Roman" w:cs="Times New Roman"/>
-          <w:sz w:val="24"/>
-          <w:szCs w:val="24"/>
-        </w:rPr>
-        <w:t>+1)</w:t>
-      </w:r>
-    </w:p>
-    <w:p>
-      <w:pPr>
-        <w:rPr>
-          <w:rFonts w:ascii="Times New Roman" w:hAnsi="Times New Roman" w:cs="Times New Roman"/>
-          <w:sz w:val="24"/>
-          <w:szCs w:val="24"/>
-        </w:rPr>
-      </w:pPr>
-    </w:p>
-    <w:p>
-      <w:pPr>
-        <w:rPr>
-          <w:rFonts w:ascii="Times New Roman" w:hAnsi="Times New Roman" w:cs="Times New Roman"/>
-          <w:b/>
-          <w:bCs/>
-          <w:sz w:val="28"/>
-          <w:szCs w:val="28"/>
-        </w:rPr>
-      </w:pPr>
-      <w:r>
-        <w:rPr>
-          <w:rFonts w:ascii="Times New Roman" w:hAnsi="Times New Roman" w:cs="Times New Roman"/>
-          <w:b/>
-          <w:bCs/>
-          <w:sz w:val="28"/>
-          <w:szCs w:val="28"/>
-        </w:rPr>
-        <w:t xml:space="preserve">2.1 </w:t>
-      </w:r>
-      <w:r>
-        <w:rPr>
-          <w:rFonts w:ascii="Times New Roman" w:hAnsi="Times New Roman" w:cs="Times New Roman"/>
-          <w:b/>
-          <w:bCs/>
-          <w:sz w:val="28"/>
-          <w:szCs w:val="28"/>
-        </w:rPr>
-        <w:t>Loops</w:t>
-      </w:r>
-    </w:p>
-    <w:p>
-      <w:pPr>
-        <w:rPr>
-          <w:rFonts w:ascii="Times New Roman" w:hAnsi="Times New Roman" w:cs="Times New Roman"/>
-          <w:sz w:val="24"/>
-          <w:szCs w:val="24"/>
-        </w:rPr>
-      </w:pPr>
-      <w:r>
-        <w:rPr>
-          <w:rFonts w:ascii="Times New Roman" w:hAnsi="Times New Roman" w:cs="Times New Roman"/>
-          <w:sz w:val="24"/>
-          <w:szCs w:val="24"/>
-        </w:rPr>
-        <w:t xml:space="preserve">Prove </w:t>
-      </w:r>
-      <w:proofErr w:type="gramStart"/>
-      <w:r>
-        <w:rPr>
-          <w:rFonts w:ascii="Times New Roman" w:hAnsi="Times New Roman" w:cs="Times New Roman"/>
-          <w:sz w:val="24"/>
-          <w:szCs w:val="24"/>
         </w:rPr>
         <w:t>that</w:t>
       </w:r>
@@ -1156,16 +1141,13 @@
     <w:p>
       <w:pPr>
         <w:rPr>
-          <w:rFonts w:ascii="Times New Roman" w:hAnsi="Times New Roman" w:cs="Times New Roman"/>
-          <w:sz w:val="24"/>
-          <w:szCs w:val="24"/>
-        </w:rPr>
-      </w:pPr>
-      <w:r>
-        <w:rPr>
-          <w:rFonts w:ascii="Times New Roman" w:hAnsi="Times New Roman" w:cs="Times New Roman"/>
-          <w:sz w:val="24"/>
-          <w:szCs w:val="24"/>
+          <w:rFonts w:ascii="Times New Roman" w:eastAsiaTheme="minorEastAsia" w:hAnsi="Times New Roman" w:cs="Times New Roman"/>
+        </w:rPr>
+      </w:pPr>
+      <w:r>
+        <w:rPr>
+          <w:rFonts w:ascii="Times New Roman" w:hAnsi="Times New Roman" w:cs="Times New Roman"/>
+          <w:noProof/>
         </w:rPr>
         <w:drawing>
           <wp:inline distT="0" distB="0" distL="0" distR="0" wp14:anchorId="55D5FE30" wp14:editId="7895508A">
@@ -1183,7 +1165,7 @@
                     <pic:cNvPicPr/>
                   </pic:nvPicPr>
                   <pic:blipFill>
-                    <a:blip r:embed="rId4"/>
+                    <a:blip r:embed="rId5"/>
                     <a:stretch>
                       <a:fillRect/>
                     </a:stretch>
@@ -1207,11 +1189,1625 @@
     <w:p>
       <w:pPr>
         <w:rPr>
+          <w:rFonts w:ascii="Times New Roman" w:eastAsiaTheme="minorEastAsia" w:hAnsi="Times New Roman" w:cs="Times New Roman"/>
+        </w:rPr>
+      </w:pPr>
+      <w:r>
+        <w:rPr>
+          <w:rFonts w:ascii="Times New Roman" w:eastAsiaTheme="minorEastAsia" w:hAnsi="Times New Roman" w:cs="Times New Roman"/>
+        </w:rPr>
+        <w:t>Base Case</w:t>
+      </w:r>
+      <w:r>
+        <w:rPr>
+          <w:rFonts w:ascii="Times New Roman" w:eastAsiaTheme="minorEastAsia" w:hAnsi="Times New Roman" w:cs="Times New Roman"/>
+        </w:rPr>
+        <w:t>:</w:t>
+      </w:r>
+    </w:p>
+    <w:p>
+      <w:pPr>
+        <w:rPr>
+          <w:rFonts w:ascii="Times New Roman" w:eastAsiaTheme="minorEastAsia" w:hAnsi="Times New Roman" w:cs="Times New Roman"/>
+        </w:rPr>
+      </w:pPr>
+      <m:oMathPara>
+        <m:oMath>
+          <m:r>
+            <w:rPr>
+              <w:rFonts w:ascii="Cambria Math" w:eastAsiaTheme="minorEastAsia" w:hAnsi="Cambria Math" w:cs="Times New Roman"/>
+            </w:rPr>
+            <m:t>1=</m:t>
+          </m:r>
+          <m:f>
+            <m:fPr>
+              <m:ctrlPr>
+                <w:rPr>
+                  <w:rFonts w:ascii="Cambria Math" w:eastAsiaTheme="minorEastAsia" w:hAnsi="Cambria Math" w:cs="Times New Roman"/>
+                  <w:i/>
+                </w:rPr>
+              </m:ctrlPr>
+            </m:fPr>
+            <m:num>
+              <m:r>
+                <w:rPr>
+                  <w:rFonts w:ascii="Cambria Math" w:eastAsiaTheme="minorEastAsia" w:hAnsi="Cambria Math" w:cs="Times New Roman"/>
+                </w:rPr>
+                <m:t>1</m:t>
+              </m:r>
+              <m:d>
+                <m:dPr>
+                  <m:ctrlPr>
+                    <w:rPr>
+                      <w:rFonts w:ascii="Cambria Math" w:eastAsiaTheme="minorEastAsia" w:hAnsi="Cambria Math" w:cs="Times New Roman"/>
+                      <w:i/>
+                    </w:rPr>
+                  </m:ctrlPr>
+                </m:dPr>
+                <m:e>
+                  <m:r>
+                    <w:rPr>
+                      <w:rFonts w:ascii="Cambria Math" w:eastAsiaTheme="minorEastAsia" w:hAnsi="Cambria Math" w:cs="Times New Roman"/>
+                    </w:rPr>
+                    <m:t>1+1</m:t>
+                  </m:r>
+                </m:e>
+              </m:d>
+            </m:num>
+            <m:den>
+              <m:r>
+                <w:rPr>
+                  <w:rFonts w:ascii="Cambria Math" w:eastAsiaTheme="minorEastAsia" w:hAnsi="Cambria Math" w:cs="Times New Roman"/>
+                </w:rPr>
+                <m:t>2</m:t>
+              </m:r>
+            </m:den>
+          </m:f>
+        </m:oMath>
+      </m:oMathPara>
+    </w:p>
+    <w:p>
+      <w:pPr>
+        <w:rPr>
+          <w:rFonts w:ascii="Times New Roman" w:eastAsiaTheme="minorEastAsia" w:hAnsi="Times New Roman" w:cs="Times New Roman"/>
+        </w:rPr>
+      </w:pPr>
+      <m:oMathPara>
+        <m:oMath>
+          <m:r>
+            <w:rPr>
+              <w:rFonts w:ascii="Cambria Math" w:eastAsiaTheme="minorEastAsia" w:hAnsi="Cambria Math" w:cs="Times New Roman"/>
+            </w:rPr>
+            <m:t>1=1</m:t>
+          </m:r>
+        </m:oMath>
+      </m:oMathPara>
+    </w:p>
+    <w:p>
+      <w:pPr>
+        <w:rPr>
+          <w:rFonts w:ascii="Times New Roman" w:eastAsiaTheme="minorEastAsia" w:hAnsi="Times New Roman" w:cs="Times New Roman"/>
+        </w:rPr>
+      </w:pPr>
+      <w:r>
+        <w:rPr>
+          <w:rFonts w:ascii="Times New Roman" w:eastAsiaTheme="minorEastAsia" w:hAnsi="Times New Roman" w:cs="Times New Roman"/>
+        </w:rPr>
+        <w:t>Induction hypothesis:</w:t>
+      </w:r>
+    </w:p>
+    <w:p>
+      <w:pPr>
+        <w:rPr>
+          <w:rFonts w:ascii="Times New Roman" w:eastAsiaTheme="minorEastAsia" w:hAnsi="Times New Roman" w:cs="Times New Roman"/>
+        </w:rPr>
+      </w:pPr>
+      <w:r>
+        <w:rPr>
+          <w:rFonts w:ascii="Times New Roman" w:eastAsiaTheme="minorEastAsia" w:hAnsi="Times New Roman" w:cs="Times New Roman"/>
+        </w:rPr>
+        <w:t>Assume n = k</w:t>
+      </w:r>
+      <w:r>
+        <w:rPr>
+          <w:rFonts w:ascii="Times New Roman" w:eastAsiaTheme="minorEastAsia" w:hAnsi="Times New Roman" w:cs="Times New Roman"/>
+        </w:rPr>
+        <w:t xml:space="preserve"> is correct</w:t>
+      </w:r>
+      <w:r>
+        <w:rPr>
+          <w:rFonts w:ascii="Times New Roman" w:eastAsiaTheme="minorEastAsia" w:hAnsi="Times New Roman" w:cs="Times New Roman"/>
+        </w:rPr>
+        <w:t xml:space="preserve">, </w:t>
+      </w:r>
+      <w:r>
+        <w:rPr>
+          <w:rFonts w:ascii="Cambria Math" w:eastAsiaTheme="minorEastAsia" w:hAnsi="Cambria Math" w:cs="Cambria Math"/>
+        </w:rPr>
+        <w:t>∀</w:t>
+      </w:r>
+      <w:r>
+        <w:rPr>
+          <w:rFonts w:ascii="Times New Roman" w:eastAsiaTheme="minorEastAsia" w:hAnsi="Times New Roman" w:cs="Times New Roman"/>
+        </w:rPr>
+        <w:t xml:space="preserve">k </w:t>
+      </w:r>
+      <w:r>
+        <w:rPr>
+          <w:rFonts w:ascii="Cambria Math" w:eastAsiaTheme="minorEastAsia" w:hAnsi="Cambria Math" w:cs="Cambria Math"/>
+        </w:rPr>
+        <w:t>∈</w:t>
+      </w:r>
+      <w:r>
+        <w:rPr>
+          <w:rFonts w:ascii="Times New Roman" w:eastAsiaTheme="minorEastAsia" w:hAnsi="Times New Roman" w:cs="Times New Roman"/>
+        </w:rPr>
+        <w:t xml:space="preserve"> </w:t>
+      </w:r>
+      <w:r>
+        <w:rPr>
+          <w:rFonts w:ascii="Times New Roman" w:eastAsiaTheme="minorEastAsia" w:hAnsi="Times New Roman" w:cs="Times New Roman"/>
+          <w:b/>
+          <w:bCs/>
+        </w:rPr>
+        <w:t>N</w:t>
+      </w:r>
+      <w:r>
+        <w:rPr>
+          <w:rFonts w:ascii="Times New Roman" w:eastAsiaTheme="minorEastAsia" w:hAnsi="Times New Roman" w:cs="Times New Roman"/>
+          <w:b/>
+          <w:bCs/>
+        </w:rPr>
+        <w:t xml:space="preserve">, </w:t>
+      </w:r>
+      <w:r>
+        <w:rPr>
+          <w:rFonts w:ascii="Times New Roman" w:eastAsiaTheme="minorEastAsia" w:hAnsi="Times New Roman" w:cs="Times New Roman"/>
+        </w:rPr>
+        <w:t>k &gt;= 1</w:t>
+      </w:r>
+    </w:p>
+    <w:p>
+      <w:pPr>
+        <w:rPr>
+          <w:rFonts w:ascii="Times New Roman" w:eastAsiaTheme="minorEastAsia" w:hAnsi="Times New Roman" w:cs="Times New Roman"/>
+        </w:rPr>
+      </w:pPr>
+      <m:oMathPara>
+        <m:oMath>
+          <m:nary>
+            <m:naryPr>
+              <m:chr m:val="∑"/>
+              <m:grow m:val="1"/>
+              <m:ctrlPr>
+                <w:rPr>
+                  <w:rFonts w:ascii="Cambria Math" w:eastAsiaTheme="minorEastAsia" w:hAnsi="Cambria Math" w:cs="Times New Roman"/>
+                </w:rPr>
+              </m:ctrlPr>
+            </m:naryPr>
+            <m:sub>
+              <m:r>
+                <w:rPr>
+                  <w:rFonts w:ascii="Cambria Math" w:eastAsia="Cambria Math" w:hAnsi="Cambria Math" w:cs="Cambria Math"/>
+                </w:rPr>
+                <m:t>i=1</m:t>
+              </m:r>
+            </m:sub>
+            <m:sup>
+              <m:r>
+                <w:rPr>
+                  <w:rFonts w:ascii="Cambria Math" w:eastAsia="Cambria Math" w:hAnsi="Cambria Math" w:cs="Cambria Math"/>
+                </w:rPr>
+                <m:t>k</m:t>
+              </m:r>
+            </m:sup>
+            <m:e>
+              <m:r>
+                <w:rPr>
+                  <w:rFonts w:ascii="Cambria Math" w:eastAsiaTheme="minorEastAsia" w:hAnsi="Cambria Math" w:cs="Times New Roman"/>
+                </w:rPr>
+                <m:t>i=</m:t>
+              </m:r>
+              <m:f>
+                <m:fPr>
+                  <m:ctrlPr>
+                    <w:rPr>
+                      <w:rFonts w:ascii="Cambria Math" w:hAnsi="Cambria Math" w:cs="Times New Roman"/>
+                      <w:i/>
+                    </w:rPr>
+                  </m:ctrlPr>
+                </m:fPr>
+                <m:num>
+                  <m:r>
+                    <w:rPr>
+                      <w:rFonts w:ascii="Cambria Math" w:hAnsi="Cambria Math" w:cs="Times New Roman"/>
+                    </w:rPr>
+                    <m:t>k</m:t>
+                  </m:r>
+                  <m:d>
+                    <m:dPr>
+                      <m:ctrlPr>
+                        <w:rPr>
+                          <w:rFonts w:ascii="Cambria Math" w:hAnsi="Cambria Math" w:cs="Times New Roman"/>
+                          <w:i/>
+                        </w:rPr>
+                      </m:ctrlPr>
+                    </m:dPr>
+                    <m:e>
+                      <m:r>
+                        <w:rPr>
+                          <w:rFonts w:ascii="Cambria Math" w:hAnsi="Cambria Math" w:cs="Times New Roman"/>
+                        </w:rPr>
+                        <m:t>k+1</m:t>
+                      </m:r>
+                    </m:e>
+                  </m:d>
+                </m:num>
+                <m:den>
+                  <m:r>
+                    <w:rPr>
+                      <w:rFonts w:ascii="Cambria Math" w:hAnsi="Cambria Math" w:cs="Times New Roman"/>
+                    </w:rPr>
+                    <m:t>2</m:t>
+                  </m:r>
+                </m:den>
+              </m:f>
+            </m:e>
+          </m:nary>
+        </m:oMath>
+      </m:oMathPara>
+    </w:p>
+    <w:p>
+      <w:pPr>
+        <w:rPr>
+          <w:rFonts w:ascii="Times New Roman" w:eastAsiaTheme="minorEastAsia" w:hAnsi="Times New Roman" w:cs="Times New Roman"/>
+        </w:rPr>
+      </w:pPr>
+      <w:r>
+        <w:rPr>
+          <w:rFonts w:ascii="Times New Roman" w:eastAsiaTheme="minorEastAsia" w:hAnsi="Times New Roman" w:cs="Times New Roman"/>
+        </w:rPr>
+        <w:t>Induction step:</w:t>
+      </w:r>
+    </w:p>
+    <w:p>
+      <w:pPr>
+        <w:rPr>
+          <w:rFonts w:ascii="Times New Roman" w:eastAsiaTheme="minorEastAsia" w:hAnsi="Times New Roman" w:cs="Times New Roman"/>
+        </w:rPr>
+      </w:pPr>
+      <w:r>
+        <w:rPr>
+          <w:rFonts w:ascii="Times New Roman" w:eastAsiaTheme="minorEastAsia" w:hAnsi="Times New Roman" w:cs="Times New Roman"/>
+        </w:rPr>
+        <w:t xml:space="preserve">Prove that k+1 </w:t>
+      </w:r>
+      <w:proofErr w:type="gramStart"/>
+      <w:r>
+        <w:rPr>
+          <w:rFonts w:ascii="Times New Roman" w:eastAsiaTheme="minorEastAsia" w:hAnsi="Times New Roman" w:cs="Times New Roman"/>
+        </w:rPr>
+        <w:t>works</w:t>
+      </w:r>
+      <w:proofErr w:type="gramEnd"/>
+    </w:p>
+    <w:p>
+      <w:pPr>
+        <w:rPr>
+          <w:rFonts w:ascii="Times New Roman" w:eastAsiaTheme="minorEastAsia" w:hAnsi="Times New Roman" w:cs="Times New Roman"/>
+        </w:rPr>
+      </w:pPr>
+      <m:oMathPara>
+        <m:oMath>
+          <m:nary>
+            <m:naryPr>
+              <m:chr m:val="∑"/>
+              <m:grow m:val="1"/>
+              <m:ctrlPr>
+                <w:rPr>
+                  <w:rFonts w:ascii="Cambria Math" w:eastAsiaTheme="minorEastAsia" w:hAnsi="Cambria Math" w:cs="Times New Roman"/>
+                </w:rPr>
+              </m:ctrlPr>
+            </m:naryPr>
+            <m:sub>
+              <m:r>
+                <w:rPr>
+                  <w:rFonts w:ascii="Cambria Math" w:eastAsia="Cambria Math" w:hAnsi="Cambria Math" w:cs="Cambria Math"/>
+                </w:rPr>
+                <m:t>i=1</m:t>
+              </m:r>
+            </m:sub>
+            <m:sup>
+              <m:r>
+                <w:rPr>
+                  <w:rFonts w:ascii="Cambria Math" w:eastAsia="Cambria Math" w:hAnsi="Cambria Math" w:cs="Cambria Math"/>
+                </w:rPr>
+                <m:t>k</m:t>
+              </m:r>
+              <m:r>
+                <w:rPr>
+                  <w:rFonts w:ascii="Cambria Math" w:eastAsia="Cambria Math" w:hAnsi="Cambria Math" w:cs="Cambria Math"/>
+                </w:rPr>
+                <m:t>+1</m:t>
+              </m:r>
+            </m:sup>
+            <m:e>
+              <m:r>
+                <w:rPr>
+                  <w:rFonts w:ascii="Cambria Math" w:eastAsiaTheme="minorEastAsia" w:hAnsi="Cambria Math" w:cs="Times New Roman"/>
+                </w:rPr>
+                <m:t>i=</m:t>
+              </m:r>
+              <m:f>
+                <m:fPr>
+                  <m:ctrlPr>
+                    <w:rPr>
+                      <w:rFonts w:ascii="Cambria Math" w:hAnsi="Cambria Math" w:cs="Times New Roman"/>
+                      <w:i/>
+                    </w:rPr>
+                  </m:ctrlPr>
+                </m:fPr>
+                <m:num>
+                  <m:d>
+                    <m:dPr>
+                      <m:ctrlPr>
+                        <w:rPr>
+                          <w:rFonts w:ascii="Cambria Math" w:hAnsi="Cambria Math" w:cs="Times New Roman"/>
+                          <w:i/>
+                        </w:rPr>
+                      </m:ctrlPr>
+                    </m:dPr>
+                    <m:e>
+                      <m:r>
+                        <w:rPr>
+                          <w:rFonts w:ascii="Cambria Math" w:hAnsi="Cambria Math" w:cs="Times New Roman"/>
+                        </w:rPr>
+                        <m:t>k</m:t>
+                      </m:r>
+                      <m:r>
+                        <w:rPr>
+                          <w:rFonts w:ascii="Cambria Math" w:hAnsi="Cambria Math" w:cs="Times New Roman"/>
+                        </w:rPr>
+                        <m:t>+1</m:t>
+                      </m:r>
+                    </m:e>
+                  </m:d>
+                  <m:d>
+                    <m:dPr>
+                      <m:ctrlPr>
+                        <w:rPr>
+                          <w:rFonts w:ascii="Cambria Math" w:hAnsi="Cambria Math" w:cs="Times New Roman"/>
+                          <w:i/>
+                        </w:rPr>
+                      </m:ctrlPr>
+                    </m:dPr>
+                    <m:e>
+                      <m:d>
+                        <m:dPr>
+                          <m:ctrlPr>
+                            <w:rPr>
+                              <w:rFonts w:ascii="Cambria Math" w:hAnsi="Cambria Math" w:cs="Times New Roman"/>
+                              <w:i/>
+                            </w:rPr>
+                          </m:ctrlPr>
+                        </m:dPr>
+                        <m:e>
+                          <m:r>
+                            <w:rPr>
+                              <w:rFonts w:ascii="Cambria Math" w:hAnsi="Cambria Math" w:cs="Times New Roman"/>
+                            </w:rPr>
+                            <m:t>k</m:t>
+                          </m:r>
+                          <m:r>
+                            <w:rPr>
+                              <w:rFonts w:ascii="Cambria Math" w:hAnsi="Cambria Math" w:cs="Times New Roman"/>
+                            </w:rPr>
+                            <m:t>+1</m:t>
+                          </m:r>
+                        </m:e>
+                      </m:d>
+                      <m:r>
+                        <w:rPr>
+                          <w:rFonts w:ascii="Cambria Math" w:hAnsi="Cambria Math" w:cs="Times New Roman"/>
+                        </w:rPr>
+                        <m:t>+1</m:t>
+                      </m:r>
+                    </m:e>
+                  </m:d>
+                </m:num>
+                <m:den>
+                  <m:r>
+                    <w:rPr>
+                      <w:rFonts w:ascii="Cambria Math" w:hAnsi="Cambria Math" w:cs="Times New Roman"/>
+                    </w:rPr>
+                    <m:t>2</m:t>
+                  </m:r>
+                </m:den>
+              </m:f>
+            </m:e>
+          </m:nary>
+        </m:oMath>
+      </m:oMathPara>
+    </w:p>
+    <w:p>
+      <w:pPr>
+        <w:rPr>
+          <w:rFonts w:ascii="Times New Roman" w:eastAsiaTheme="minorEastAsia" w:hAnsi="Times New Roman" w:cs="Times New Roman"/>
+        </w:rPr>
+      </w:pPr>
+      <m:oMathPara>
+        <m:oMath>
+          <m:nary>
+            <m:naryPr>
+              <m:chr m:val="∑"/>
+              <m:grow m:val="1"/>
+              <m:ctrlPr>
+                <w:rPr>
+                  <w:rFonts w:ascii="Cambria Math" w:eastAsiaTheme="minorEastAsia" w:hAnsi="Cambria Math" w:cs="Times New Roman"/>
+                </w:rPr>
+              </m:ctrlPr>
+            </m:naryPr>
+            <m:sub>
+              <m:r>
+                <w:rPr>
+                  <w:rFonts w:ascii="Cambria Math" w:eastAsia="Cambria Math" w:hAnsi="Cambria Math" w:cs="Cambria Math"/>
+                </w:rPr>
+                <m:t>i=1</m:t>
+              </m:r>
+            </m:sub>
+            <m:sup>
+              <m:r>
+                <w:rPr>
+                  <w:rFonts w:ascii="Cambria Math" w:eastAsia="Cambria Math" w:hAnsi="Cambria Math" w:cs="Cambria Math"/>
+                </w:rPr>
+                <m:t>k</m:t>
+              </m:r>
+            </m:sup>
+            <m:e>
+              <m:r>
+                <w:rPr>
+                  <w:rFonts w:ascii="Cambria Math" w:eastAsiaTheme="minorEastAsia" w:hAnsi="Cambria Math" w:cs="Times New Roman"/>
+                </w:rPr>
+                <m:t>i</m:t>
+              </m:r>
+              <m:r>
+                <w:rPr>
+                  <w:rFonts w:ascii="Cambria Math" w:eastAsiaTheme="minorEastAsia" w:hAnsi="Cambria Math" w:cs="Times New Roman"/>
+                </w:rPr>
+                <m:t>+</m:t>
+              </m:r>
+              <m:d>
+                <m:dPr>
+                  <m:ctrlPr>
+                    <w:rPr>
+                      <w:rFonts w:ascii="Cambria Math" w:eastAsiaTheme="minorEastAsia" w:hAnsi="Cambria Math" w:cs="Times New Roman"/>
+                      <w:i/>
+                    </w:rPr>
+                  </m:ctrlPr>
+                </m:dPr>
+                <m:e>
+                  <m:r>
+                    <w:rPr>
+                      <w:rFonts w:ascii="Cambria Math" w:eastAsiaTheme="minorEastAsia" w:hAnsi="Cambria Math" w:cs="Times New Roman"/>
+                    </w:rPr>
+                    <m:t>k+1</m:t>
+                  </m:r>
+                </m:e>
+              </m:d>
+              <m:r>
+                <w:rPr>
+                  <w:rFonts w:ascii="Cambria Math" w:eastAsiaTheme="minorEastAsia" w:hAnsi="Cambria Math" w:cs="Times New Roman"/>
+                </w:rPr>
+                <m:t>=</m:t>
+              </m:r>
+              <m:f>
+                <m:fPr>
+                  <m:ctrlPr>
+                    <w:rPr>
+                      <w:rFonts w:ascii="Cambria Math" w:hAnsi="Cambria Math" w:cs="Times New Roman"/>
+                      <w:i/>
+                    </w:rPr>
+                  </m:ctrlPr>
+                </m:fPr>
+                <m:num>
+                  <m:d>
+                    <m:dPr>
+                      <m:ctrlPr>
+                        <w:rPr>
+                          <w:rFonts w:ascii="Cambria Math" w:hAnsi="Cambria Math" w:cs="Times New Roman"/>
+                          <w:i/>
+                        </w:rPr>
+                      </m:ctrlPr>
+                    </m:dPr>
+                    <m:e>
+                      <m:r>
+                        <w:rPr>
+                          <w:rFonts w:ascii="Cambria Math" w:hAnsi="Cambria Math" w:cs="Times New Roman"/>
+                        </w:rPr>
+                        <m:t>k+1</m:t>
+                      </m:r>
+                    </m:e>
+                  </m:d>
+                  <m:d>
+                    <m:dPr>
+                      <m:ctrlPr>
+                        <w:rPr>
+                          <w:rFonts w:ascii="Cambria Math" w:hAnsi="Cambria Math" w:cs="Times New Roman"/>
+                          <w:i/>
+                        </w:rPr>
+                      </m:ctrlPr>
+                    </m:dPr>
+                    <m:e>
+                      <m:d>
+                        <m:dPr>
+                          <m:ctrlPr>
+                            <w:rPr>
+                              <w:rFonts w:ascii="Cambria Math" w:hAnsi="Cambria Math" w:cs="Times New Roman"/>
+                              <w:i/>
+                            </w:rPr>
+                          </m:ctrlPr>
+                        </m:dPr>
+                        <m:e>
+                          <m:r>
+                            <w:rPr>
+                              <w:rFonts w:ascii="Cambria Math" w:hAnsi="Cambria Math" w:cs="Times New Roman"/>
+                            </w:rPr>
+                            <m:t>k+1</m:t>
+                          </m:r>
+                        </m:e>
+                      </m:d>
+                      <m:r>
+                        <w:rPr>
+                          <w:rFonts w:ascii="Cambria Math" w:hAnsi="Cambria Math" w:cs="Times New Roman"/>
+                        </w:rPr>
+                        <m:t>+1</m:t>
+                      </m:r>
+                    </m:e>
+                  </m:d>
+                </m:num>
+                <m:den>
+                  <m:r>
+                    <w:rPr>
+                      <w:rFonts w:ascii="Cambria Math" w:hAnsi="Cambria Math" w:cs="Times New Roman"/>
+                    </w:rPr>
+                    <m:t>2</m:t>
+                  </m:r>
+                </m:den>
+              </m:f>
+            </m:e>
+          </m:nary>
+        </m:oMath>
+      </m:oMathPara>
+    </w:p>
+    <w:p>
+      <w:pPr>
+        <w:rPr>
+          <w:rFonts w:ascii="Times New Roman" w:eastAsiaTheme="minorEastAsia" w:hAnsi="Times New Roman" w:cs="Times New Roman"/>
+        </w:rPr>
+      </w:pPr>
+      <w:r>
+        <w:rPr>
+          <w:rFonts w:ascii="Times New Roman" w:eastAsiaTheme="minorEastAsia" w:hAnsi="Times New Roman" w:cs="Times New Roman"/>
+        </w:rPr>
+        <w:t xml:space="preserve">Substitute using the induction </w:t>
+      </w:r>
+      <w:proofErr w:type="gramStart"/>
+      <w:r>
+        <w:rPr>
+          <w:rFonts w:ascii="Times New Roman" w:eastAsiaTheme="minorEastAsia" w:hAnsi="Times New Roman" w:cs="Times New Roman"/>
+        </w:rPr>
+        <w:t>hypothesis</w:t>
+      </w:r>
+      <w:proofErr w:type="gramEnd"/>
+    </w:p>
+    <w:p>
+      <w:pPr>
+        <w:rPr>
+          <w:rFonts w:ascii="Times New Roman" w:eastAsiaTheme="minorEastAsia" w:hAnsi="Times New Roman" w:cs="Times New Roman"/>
+        </w:rPr>
+      </w:pPr>
+      <m:oMathPara>
+        <m:oMath>
+          <m:f>
+            <m:fPr>
+              <m:ctrlPr>
+                <w:rPr>
+                  <w:rFonts w:ascii="Cambria Math" w:hAnsi="Cambria Math" w:cs="Times New Roman"/>
+                  <w:i/>
+                </w:rPr>
+              </m:ctrlPr>
+            </m:fPr>
+            <m:num>
+              <m:r>
+                <w:rPr>
+                  <w:rFonts w:ascii="Cambria Math" w:hAnsi="Cambria Math" w:cs="Times New Roman"/>
+                </w:rPr>
+                <m:t>k</m:t>
+              </m:r>
+              <m:d>
+                <m:dPr>
+                  <m:ctrlPr>
+                    <w:rPr>
+                      <w:rFonts w:ascii="Cambria Math" w:hAnsi="Cambria Math" w:cs="Times New Roman"/>
+                      <w:i/>
+                    </w:rPr>
+                  </m:ctrlPr>
+                </m:dPr>
+                <m:e>
+                  <m:r>
+                    <w:rPr>
+                      <w:rFonts w:ascii="Cambria Math" w:hAnsi="Cambria Math" w:cs="Times New Roman"/>
+                    </w:rPr>
+                    <m:t>k+1</m:t>
+                  </m:r>
+                </m:e>
+              </m:d>
+            </m:num>
+            <m:den>
+              <m:r>
+                <w:rPr>
+                  <w:rFonts w:ascii="Cambria Math" w:hAnsi="Cambria Math" w:cs="Times New Roman"/>
+                </w:rPr>
+                <m:t>2</m:t>
+              </m:r>
+            </m:den>
+          </m:f>
+          <m:r>
+            <w:rPr>
+              <w:rFonts w:ascii="Cambria Math" w:hAnsi="Cambria Math" w:cs="Times New Roman"/>
+            </w:rPr>
+            <m:t>+</m:t>
+          </m:r>
+          <m:d>
+            <m:dPr>
+              <m:ctrlPr>
+                <w:rPr>
+                  <w:rFonts w:ascii="Cambria Math" w:hAnsi="Cambria Math" w:cs="Times New Roman"/>
+                  <w:i/>
+                </w:rPr>
+              </m:ctrlPr>
+            </m:dPr>
+            <m:e>
+              <m:r>
+                <w:rPr>
+                  <w:rFonts w:ascii="Cambria Math" w:hAnsi="Cambria Math" w:cs="Times New Roman"/>
+                </w:rPr>
+                <m:t>k+1</m:t>
+              </m:r>
+            </m:e>
+          </m:d>
+          <m:r>
+            <w:rPr>
+              <w:rFonts w:ascii="Cambria Math" w:hAnsi="Cambria Math" w:cs="Times New Roman"/>
+            </w:rPr>
+            <m:t>=</m:t>
+          </m:r>
+          <m:f>
+            <m:fPr>
+              <m:ctrlPr>
+                <w:rPr>
+                  <w:rFonts w:ascii="Cambria Math" w:hAnsi="Cambria Math" w:cs="Times New Roman"/>
+                  <w:i/>
+                </w:rPr>
+              </m:ctrlPr>
+            </m:fPr>
+            <m:num>
+              <m:d>
+                <m:dPr>
+                  <m:ctrlPr>
+                    <w:rPr>
+                      <w:rFonts w:ascii="Cambria Math" w:hAnsi="Cambria Math" w:cs="Times New Roman"/>
+                      <w:i/>
+                    </w:rPr>
+                  </m:ctrlPr>
+                </m:dPr>
+                <m:e>
+                  <m:r>
+                    <w:rPr>
+                      <w:rFonts w:ascii="Cambria Math" w:hAnsi="Cambria Math" w:cs="Times New Roman"/>
+                    </w:rPr>
+                    <m:t>k+1</m:t>
+                  </m:r>
+                </m:e>
+              </m:d>
+              <m:d>
+                <m:dPr>
+                  <m:ctrlPr>
+                    <w:rPr>
+                      <w:rFonts w:ascii="Cambria Math" w:hAnsi="Cambria Math" w:cs="Times New Roman"/>
+                      <w:i/>
+                    </w:rPr>
+                  </m:ctrlPr>
+                </m:dPr>
+                <m:e>
+                  <m:d>
+                    <m:dPr>
+                      <m:ctrlPr>
+                        <w:rPr>
+                          <w:rFonts w:ascii="Cambria Math" w:hAnsi="Cambria Math" w:cs="Times New Roman"/>
+                          <w:i/>
+                        </w:rPr>
+                      </m:ctrlPr>
+                    </m:dPr>
+                    <m:e>
+                      <m:r>
+                        <w:rPr>
+                          <w:rFonts w:ascii="Cambria Math" w:hAnsi="Cambria Math" w:cs="Times New Roman"/>
+                        </w:rPr>
+                        <m:t>k+1</m:t>
+                      </m:r>
+                    </m:e>
+                  </m:d>
+                  <m:r>
+                    <w:rPr>
+                      <w:rFonts w:ascii="Cambria Math" w:hAnsi="Cambria Math" w:cs="Times New Roman"/>
+                    </w:rPr>
+                    <m:t>+1</m:t>
+                  </m:r>
+                </m:e>
+              </m:d>
+            </m:num>
+            <m:den>
+              <m:r>
+                <w:rPr>
+                  <w:rFonts w:ascii="Cambria Math" w:hAnsi="Cambria Math" w:cs="Times New Roman"/>
+                </w:rPr>
+                <m:t>2</m:t>
+              </m:r>
+            </m:den>
+          </m:f>
+        </m:oMath>
+      </m:oMathPara>
+    </w:p>
+    <w:p>
+      <w:pPr>
+        <w:rPr>
+          <w:rFonts w:ascii="Times New Roman" w:eastAsiaTheme="minorEastAsia" w:hAnsi="Times New Roman" w:cs="Times New Roman"/>
+        </w:rPr>
+      </w:pPr>
+      <m:oMathPara>
+        <m:oMath>
+          <m:f>
+            <m:fPr>
+              <m:ctrlPr>
+                <w:rPr>
+                  <w:rFonts w:ascii="Cambria Math" w:hAnsi="Cambria Math" w:cs="Times New Roman"/>
+                  <w:i/>
+                </w:rPr>
+              </m:ctrlPr>
+            </m:fPr>
+            <m:num>
+              <m:r>
+                <w:rPr>
+                  <w:rFonts w:ascii="Cambria Math" w:hAnsi="Cambria Math" w:cs="Times New Roman"/>
+                </w:rPr>
+                <m:t>k</m:t>
+              </m:r>
+              <m:d>
+                <m:dPr>
+                  <m:ctrlPr>
+                    <w:rPr>
+                      <w:rFonts w:ascii="Cambria Math" w:hAnsi="Cambria Math" w:cs="Times New Roman"/>
+                      <w:i/>
+                    </w:rPr>
+                  </m:ctrlPr>
+                </m:dPr>
+                <m:e>
+                  <m:r>
+                    <w:rPr>
+                      <w:rFonts w:ascii="Cambria Math" w:hAnsi="Cambria Math" w:cs="Times New Roman"/>
+                    </w:rPr>
+                    <m:t>k+1</m:t>
+                  </m:r>
+                </m:e>
+              </m:d>
+            </m:num>
+            <m:den>
+              <m:r>
+                <w:rPr>
+                  <w:rFonts w:ascii="Cambria Math" w:hAnsi="Cambria Math" w:cs="Times New Roman"/>
+                </w:rPr>
+                <m:t>2</m:t>
+              </m:r>
+            </m:den>
+          </m:f>
+          <m:r>
+            <w:rPr>
+              <w:rFonts w:ascii="Cambria Math" w:hAnsi="Cambria Math" w:cs="Times New Roman"/>
+            </w:rPr>
+            <m:t>+</m:t>
+          </m:r>
+          <m:f>
+            <m:fPr>
+              <m:ctrlPr>
+                <w:rPr>
+                  <w:rFonts w:ascii="Cambria Math" w:hAnsi="Cambria Math" w:cs="Times New Roman"/>
+                  <w:i/>
+                </w:rPr>
+              </m:ctrlPr>
+            </m:fPr>
+            <m:num>
+              <m:r>
+                <w:rPr>
+                  <w:rFonts w:ascii="Cambria Math" w:hAnsi="Cambria Math" w:cs="Times New Roman"/>
+                </w:rPr>
+                <m:t>2</m:t>
+              </m:r>
+              <m:d>
+                <m:dPr>
+                  <m:ctrlPr>
+                    <w:rPr>
+                      <w:rFonts w:ascii="Cambria Math" w:hAnsi="Cambria Math" w:cs="Times New Roman"/>
+                      <w:i/>
+                    </w:rPr>
+                  </m:ctrlPr>
+                </m:dPr>
+                <m:e>
+                  <m:r>
+                    <w:rPr>
+                      <w:rFonts w:ascii="Cambria Math" w:hAnsi="Cambria Math" w:cs="Times New Roman"/>
+                    </w:rPr>
+                    <m:t>k+1</m:t>
+                  </m:r>
+                </m:e>
+              </m:d>
+            </m:num>
+            <m:den>
+              <m:r>
+                <w:rPr>
+                  <w:rFonts w:ascii="Cambria Math" w:hAnsi="Cambria Math" w:cs="Times New Roman"/>
+                </w:rPr>
+                <m:t>2</m:t>
+              </m:r>
+            </m:den>
+          </m:f>
+          <m:r>
+            <w:rPr>
+              <w:rFonts w:ascii="Cambria Math" w:hAnsi="Cambria Math" w:cs="Times New Roman"/>
+            </w:rPr>
+            <m:t>=</m:t>
+          </m:r>
+          <m:f>
+            <m:fPr>
+              <m:ctrlPr>
+                <w:rPr>
+                  <w:rFonts w:ascii="Cambria Math" w:hAnsi="Cambria Math" w:cs="Times New Roman"/>
+                  <w:i/>
+                </w:rPr>
+              </m:ctrlPr>
+            </m:fPr>
+            <m:num>
+              <m:d>
+                <m:dPr>
+                  <m:ctrlPr>
+                    <w:rPr>
+                      <w:rFonts w:ascii="Cambria Math" w:hAnsi="Cambria Math" w:cs="Times New Roman"/>
+                      <w:i/>
+                    </w:rPr>
+                  </m:ctrlPr>
+                </m:dPr>
+                <m:e>
+                  <m:r>
+                    <w:rPr>
+                      <w:rFonts w:ascii="Cambria Math" w:hAnsi="Cambria Math" w:cs="Times New Roman"/>
+                    </w:rPr>
+                    <m:t>k+1</m:t>
+                  </m:r>
+                </m:e>
+              </m:d>
+              <m:d>
+                <m:dPr>
+                  <m:ctrlPr>
+                    <w:rPr>
+                      <w:rFonts w:ascii="Cambria Math" w:hAnsi="Cambria Math" w:cs="Times New Roman"/>
+                      <w:i/>
+                    </w:rPr>
+                  </m:ctrlPr>
+                </m:dPr>
+                <m:e>
+                  <m:d>
+                    <m:dPr>
+                      <m:ctrlPr>
+                        <w:rPr>
+                          <w:rFonts w:ascii="Cambria Math" w:hAnsi="Cambria Math" w:cs="Times New Roman"/>
+                          <w:i/>
+                        </w:rPr>
+                      </m:ctrlPr>
+                    </m:dPr>
+                    <m:e>
+                      <m:r>
+                        <w:rPr>
+                          <w:rFonts w:ascii="Cambria Math" w:hAnsi="Cambria Math" w:cs="Times New Roman"/>
+                        </w:rPr>
+                        <m:t>k+1</m:t>
+                      </m:r>
+                    </m:e>
+                  </m:d>
+                  <m:r>
+                    <w:rPr>
+                      <w:rFonts w:ascii="Cambria Math" w:hAnsi="Cambria Math" w:cs="Times New Roman"/>
+                    </w:rPr>
+                    <m:t>+1</m:t>
+                  </m:r>
+                </m:e>
+              </m:d>
+            </m:num>
+            <m:den>
+              <m:r>
+                <w:rPr>
+                  <w:rFonts w:ascii="Cambria Math" w:hAnsi="Cambria Math" w:cs="Times New Roman"/>
+                </w:rPr>
+                <m:t>2</m:t>
+              </m:r>
+            </m:den>
+          </m:f>
+        </m:oMath>
+      </m:oMathPara>
+    </w:p>
+    <w:p>
+      <w:pPr>
+        <w:rPr>
+          <w:rFonts w:ascii="Times New Roman" w:eastAsiaTheme="minorEastAsia" w:hAnsi="Times New Roman" w:cs="Times New Roman"/>
+        </w:rPr>
+      </w:pPr>
+      <m:oMathPara>
+        <m:oMath>
+          <m:f>
+            <m:fPr>
+              <m:ctrlPr>
+                <w:rPr>
+                  <w:rFonts w:ascii="Cambria Math" w:hAnsi="Cambria Math" w:cs="Times New Roman"/>
+                  <w:i/>
+                </w:rPr>
+              </m:ctrlPr>
+            </m:fPr>
+            <m:num>
+              <m:r>
+                <w:rPr>
+                  <w:rFonts w:ascii="Cambria Math" w:hAnsi="Cambria Math" w:cs="Times New Roman"/>
+                </w:rPr>
+                <m:t>k</m:t>
+              </m:r>
+              <m:d>
+                <m:dPr>
+                  <m:ctrlPr>
+                    <w:rPr>
+                      <w:rFonts w:ascii="Cambria Math" w:hAnsi="Cambria Math" w:cs="Times New Roman"/>
+                      <w:i/>
+                    </w:rPr>
+                  </m:ctrlPr>
+                </m:dPr>
+                <m:e>
+                  <m:r>
+                    <w:rPr>
+                      <w:rFonts w:ascii="Cambria Math" w:hAnsi="Cambria Math" w:cs="Times New Roman"/>
+                    </w:rPr>
+                    <m:t>k+1</m:t>
+                  </m:r>
+                </m:e>
+              </m:d>
+              <m:r>
+                <w:rPr>
+                  <w:rFonts w:ascii="Cambria Math" w:hAnsi="Cambria Math" w:cs="Times New Roman"/>
+                </w:rPr>
+                <m:t>+2(k+1)</m:t>
+              </m:r>
+            </m:num>
+            <m:den>
+              <m:r>
+                <w:rPr>
+                  <w:rFonts w:ascii="Cambria Math" w:hAnsi="Cambria Math" w:cs="Times New Roman"/>
+                </w:rPr>
+                <m:t>2</m:t>
+              </m:r>
+            </m:den>
+          </m:f>
+          <m:r>
+            <w:rPr>
+              <w:rFonts w:ascii="Cambria Math" w:hAnsi="Cambria Math" w:cs="Times New Roman"/>
+            </w:rPr>
+            <m:t>=</m:t>
+          </m:r>
+          <m:f>
+            <m:fPr>
+              <m:ctrlPr>
+                <w:rPr>
+                  <w:rFonts w:ascii="Cambria Math" w:hAnsi="Cambria Math" w:cs="Times New Roman"/>
+                  <w:i/>
+                </w:rPr>
+              </m:ctrlPr>
+            </m:fPr>
+            <m:num>
+              <m:d>
+                <m:dPr>
+                  <m:ctrlPr>
+                    <w:rPr>
+                      <w:rFonts w:ascii="Cambria Math" w:hAnsi="Cambria Math" w:cs="Times New Roman"/>
+                      <w:i/>
+                    </w:rPr>
+                  </m:ctrlPr>
+                </m:dPr>
+                <m:e>
+                  <m:r>
+                    <w:rPr>
+                      <w:rFonts w:ascii="Cambria Math" w:hAnsi="Cambria Math" w:cs="Times New Roman"/>
+                    </w:rPr>
+                    <m:t>k+1</m:t>
+                  </m:r>
+                </m:e>
+              </m:d>
+              <m:d>
+                <m:dPr>
+                  <m:ctrlPr>
+                    <w:rPr>
+                      <w:rFonts w:ascii="Cambria Math" w:hAnsi="Cambria Math" w:cs="Times New Roman"/>
+                      <w:i/>
+                    </w:rPr>
+                  </m:ctrlPr>
+                </m:dPr>
+                <m:e>
+                  <m:d>
+                    <m:dPr>
+                      <m:ctrlPr>
+                        <w:rPr>
+                          <w:rFonts w:ascii="Cambria Math" w:hAnsi="Cambria Math" w:cs="Times New Roman"/>
+                          <w:i/>
+                        </w:rPr>
+                      </m:ctrlPr>
+                    </m:dPr>
+                    <m:e>
+                      <m:r>
+                        <w:rPr>
+                          <w:rFonts w:ascii="Cambria Math" w:hAnsi="Cambria Math" w:cs="Times New Roman"/>
+                        </w:rPr>
+                        <m:t>k+1</m:t>
+                      </m:r>
+                    </m:e>
+                  </m:d>
+                  <m:r>
+                    <w:rPr>
+                      <w:rFonts w:ascii="Cambria Math" w:hAnsi="Cambria Math" w:cs="Times New Roman"/>
+                    </w:rPr>
+                    <m:t>+1</m:t>
+                  </m:r>
+                </m:e>
+              </m:d>
+            </m:num>
+            <m:den>
+              <m:r>
+                <w:rPr>
+                  <w:rFonts w:ascii="Cambria Math" w:hAnsi="Cambria Math" w:cs="Times New Roman"/>
+                </w:rPr>
+                <m:t>2</m:t>
+              </m:r>
+            </m:den>
+          </m:f>
+        </m:oMath>
+      </m:oMathPara>
+    </w:p>
+    <w:p>
+      <w:pPr>
+        <w:rPr>
+          <w:rFonts w:ascii="Times New Roman" w:eastAsiaTheme="minorEastAsia" w:hAnsi="Times New Roman" w:cs="Times New Roman"/>
+        </w:rPr>
+      </w:pPr>
+      <m:oMathPara>
+        <m:oMath>
+          <m:f>
+            <m:fPr>
+              <m:ctrlPr>
+                <w:rPr>
+                  <w:rFonts w:ascii="Cambria Math" w:hAnsi="Cambria Math" w:cs="Times New Roman"/>
+                  <w:i/>
+                </w:rPr>
+              </m:ctrlPr>
+            </m:fPr>
+            <m:num>
+              <m:r>
+                <w:rPr>
+                  <w:rFonts w:ascii="Cambria Math" w:hAnsi="Cambria Math" w:cs="Times New Roman"/>
+                </w:rPr>
+                <m:t>(k+1)(k+2)</m:t>
+              </m:r>
+            </m:num>
+            <m:den>
+              <m:r>
+                <w:rPr>
+                  <w:rFonts w:ascii="Cambria Math" w:hAnsi="Cambria Math" w:cs="Times New Roman"/>
+                </w:rPr>
+                <m:t>2</m:t>
+              </m:r>
+            </m:den>
+          </m:f>
+          <m:r>
+            <w:rPr>
+              <w:rFonts w:ascii="Cambria Math" w:hAnsi="Cambria Math" w:cs="Times New Roman"/>
+            </w:rPr>
+            <m:t>=</m:t>
+          </m:r>
+          <m:f>
+            <m:fPr>
+              <m:ctrlPr>
+                <w:rPr>
+                  <w:rFonts w:ascii="Cambria Math" w:hAnsi="Cambria Math" w:cs="Times New Roman"/>
+                  <w:i/>
+                </w:rPr>
+              </m:ctrlPr>
+            </m:fPr>
+            <m:num>
+              <m:d>
+                <m:dPr>
+                  <m:ctrlPr>
+                    <w:rPr>
+                      <w:rFonts w:ascii="Cambria Math" w:hAnsi="Cambria Math" w:cs="Times New Roman"/>
+                      <w:i/>
+                    </w:rPr>
+                  </m:ctrlPr>
+                </m:dPr>
+                <m:e>
+                  <m:r>
+                    <w:rPr>
+                      <w:rFonts w:ascii="Cambria Math" w:hAnsi="Cambria Math" w:cs="Times New Roman"/>
+                    </w:rPr>
+                    <m:t>k+1</m:t>
+                  </m:r>
+                </m:e>
+              </m:d>
+              <m:d>
+                <m:dPr>
+                  <m:ctrlPr>
+                    <w:rPr>
+                      <w:rFonts w:ascii="Cambria Math" w:hAnsi="Cambria Math" w:cs="Times New Roman"/>
+                      <w:i/>
+                    </w:rPr>
+                  </m:ctrlPr>
+                </m:dPr>
+                <m:e>
+                  <m:d>
+                    <m:dPr>
+                      <m:ctrlPr>
+                        <w:rPr>
+                          <w:rFonts w:ascii="Cambria Math" w:hAnsi="Cambria Math" w:cs="Times New Roman"/>
+                          <w:i/>
+                        </w:rPr>
+                      </m:ctrlPr>
+                    </m:dPr>
+                    <m:e>
+                      <m:r>
+                        <w:rPr>
+                          <w:rFonts w:ascii="Cambria Math" w:hAnsi="Cambria Math" w:cs="Times New Roman"/>
+                        </w:rPr>
+                        <m:t>k+1</m:t>
+                      </m:r>
+                    </m:e>
+                  </m:d>
+                  <m:r>
+                    <w:rPr>
+                      <w:rFonts w:ascii="Cambria Math" w:hAnsi="Cambria Math" w:cs="Times New Roman"/>
+                    </w:rPr>
+                    <m:t>+1</m:t>
+                  </m:r>
+                </m:e>
+              </m:d>
+            </m:num>
+            <m:den>
+              <m:r>
+                <w:rPr>
+                  <w:rFonts w:ascii="Cambria Math" w:hAnsi="Cambria Math" w:cs="Times New Roman"/>
+                </w:rPr>
+                <m:t>2</m:t>
+              </m:r>
+            </m:den>
+          </m:f>
+        </m:oMath>
+      </m:oMathPara>
+    </w:p>
+    <w:p>
+      <w:pPr>
+        <w:rPr>
+          <w:rFonts w:ascii="Times New Roman" w:eastAsiaTheme="minorEastAsia" w:hAnsi="Times New Roman" w:cs="Times New Roman"/>
+        </w:rPr>
+      </w:pPr>
+      <m:oMathPara>
+        <m:oMath>
+          <m:f>
+            <m:fPr>
+              <m:ctrlPr>
+                <w:rPr>
+                  <w:rFonts w:ascii="Cambria Math" w:hAnsi="Cambria Math" w:cs="Times New Roman"/>
+                  <w:i/>
+                </w:rPr>
+              </m:ctrlPr>
+            </m:fPr>
+            <m:num>
+              <m:d>
+                <m:dPr>
+                  <m:ctrlPr>
+                    <w:rPr>
+                      <w:rFonts w:ascii="Cambria Math" w:hAnsi="Cambria Math" w:cs="Times New Roman"/>
+                      <w:i/>
+                    </w:rPr>
+                  </m:ctrlPr>
+                </m:dPr>
+                <m:e>
+                  <m:r>
+                    <w:rPr>
+                      <w:rFonts w:ascii="Cambria Math" w:hAnsi="Cambria Math" w:cs="Times New Roman"/>
+                    </w:rPr>
+                    <m:t>k+1</m:t>
+                  </m:r>
+                </m:e>
+              </m:d>
+              <m:d>
+                <m:dPr>
+                  <m:ctrlPr>
+                    <w:rPr>
+                      <w:rFonts w:ascii="Cambria Math" w:hAnsi="Cambria Math" w:cs="Times New Roman"/>
+                      <w:i/>
+                    </w:rPr>
+                  </m:ctrlPr>
+                </m:dPr>
+                <m:e>
+                  <m:d>
+                    <m:dPr>
+                      <m:ctrlPr>
+                        <w:rPr>
+                          <w:rFonts w:ascii="Cambria Math" w:hAnsi="Cambria Math" w:cs="Times New Roman"/>
+                          <w:i/>
+                        </w:rPr>
+                      </m:ctrlPr>
+                    </m:dPr>
+                    <m:e>
+                      <m:r>
+                        <w:rPr>
+                          <w:rFonts w:ascii="Cambria Math" w:hAnsi="Cambria Math" w:cs="Times New Roman"/>
+                        </w:rPr>
+                        <m:t>k+</m:t>
+                      </m:r>
+                      <m:r>
+                        <w:rPr>
+                          <w:rFonts w:ascii="Cambria Math" w:hAnsi="Cambria Math" w:cs="Times New Roman"/>
+                        </w:rPr>
+                        <m:t>1</m:t>
+                      </m:r>
+                    </m:e>
+                  </m:d>
+                  <m:r>
+                    <w:rPr>
+                      <w:rFonts w:ascii="Cambria Math" w:hAnsi="Cambria Math" w:cs="Times New Roman"/>
+                    </w:rPr>
+                    <m:t>+1</m:t>
+                  </m:r>
+                </m:e>
+              </m:d>
+            </m:num>
+            <m:den>
+              <m:r>
+                <w:rPr>
+                  <w:rFonts w:ascii="Cambria Math" w:hAnsi="Cambria Math" w:cs="Times New Roman"/>
+                </w:rPr>
+                <m:t>2</m:t>
+              </m:r>
+            </m:den>
+          </m:f>
+          <m:r>
+            <w:rPr>
+              <w:rFonts w:ascii="Cambria Math" w:hAnsi="Cambria Math" w:cs="Times New Roman"/>
+            </w:rPr>
+            <m:t>=</m:t>
+          </m:r>
+          <m:f>
+            <m:fPr>
+              <m:ctrlPr>
+                <w:rPr>
+                  <w:rFonts w:ascii="Cambria Math" w:hAnsi="Cambria Math" w:cs="Times New Roman"/>
+                  <w:i/>
+                </w:rPr>
+              </m:ctrlPr>
+            </m:fPr>
+            <m:num>
+              <m:d>
+                <m:dPr>
+                  <m:ctrlPr>
+                    <w:rPr>
+                      <w:rFonts w:ascii="Cambria Math" w:hAnsi="Cambria Math" w:cs="Times New Roman"/>
+                      <w:i/>
+                    </w:rPr>
+                  </m:ctrlPr>
+                </m:dPr>
+                <m:e>
+                  <m:r>
+                    <w:rPr>
+                      <w:rFonts w:ascii="Cambria Math" w:hAnsi="Cambria Math" w:cs="Times New Roman"/>
+                    </w:rPr>
+                    <m:t>k+1</m:t>
+                  </m:r>
+                </m:e>
+              </m:d>
+              <m:d>
+                <m:dPr>
+                  <m:ctrlPr>
+                    <w:rPr>
+                      <w:rFonts w:ascii="Cambria Math" w:hAnsi="Cambria Math" w:cs="Times New Roman"/>
+                      <w:i/>
+                    </w:rPr>
+                  </m:ctrlPr>
+                </m:dPr>
+                <m:e>
+                  <m:d>
+                    <m:dPr>
+                      <m:ctrlPr>
+                        <w:rPr>
+                          <w:rFonts w:ascii="Cambria Math" w:hAnsi="Cambria Math" w:cs="Times New Roman"/>
+                          <w:i/>
+                        </w:rPr>
+                      </m:ctrlPr>
+                    </m:dPr>
+                    <m:e>
+                      <m:r>
+                        <w:rPr>
+                          <w:rFonts w:ascii="Cambria Math" w:hAnsi="Cambria Math" w:cs="Times New Roman"/>
+                        </w:rPr>
+                        <m:t>k+1</m:t>
+                      </m:r>
+                    </m:e>
+                  </m:d>
+                  <m:r>
+                    <w:rPr>
+                      <w:rFonts w:ascii="Cambria Math" w:hAnsi="Cambria Math" w:cs="Times New Roman"/>
+                    </w:rPr>
+                    <m:t>+1</m:t>
+                  </m:r>
+                </m:e>
+              </m:d>
+            </m:num>
+            <m:den>
+              <m:r>
+                <w:rPr>
+                  <w:rFonts w:ascii="Cambria Math" w:hAnsi="Cambria Math" w:cs="Times New Roman"/>
+                </w:rPr>
+                <m:t>2</m:t>
+              </m:r>
+            </m:den>
+          </m:f>
+          <m:r>
+            <m:rPr>
+              <m:sty m:val="p"/>
+            </m:rPr>
+            <w:rPr>
+              <w:rFonts w:ascii="Cambria Math" w:hAnsi="Cambria Math" w:cs="Cambria Math"/>
+              <w:color w:val="202124"/>
+              <w:shd w:val="clear" w:color="auto" w:fill="FFFFFF"/>
+            </w:rPr>
+            <m:t xml:space="preserve"> </m:t>
+          </m:r>
+          <m:r>
+            <m:rPr>
+              <m:sty m:val="p"/>
+            </m:rPr>
+            <w:rPr>
+              <w:rFonts w:ascii="Cambria Math" w:hAnsi="Cambria Math" w:cs="Cambria Math"/>
+              <w:color w:val="202124"/>
+              <w:shd w:val="clear" w:color="auto" w:fill="FFFFFF"/>
+            </w:rPr>
+            <m:t>∎</m:t>
+          </m:r>
+        </m:oMath>
+      </m:oMathPara>
+    </w:p>
+    <w:p>
+      <w:pPr>
+        <w:rPr>
           <w:rFonts w:ascii="Times New Roman" w:hAnsi="Times New Roman" w:cs="Times New Roman"/>
           <w:sz w:val="24"/>
           <w:szCs w:val="24"/>
         </w:rPr>
       </w:pPr>
+      <w:r>
+        <w:rPr>
+          <w:rFonts w:ascii="Times New Roman" w:hAnsi="Times New Roman" w:cs="Times New Roman"/>
+          <w:b/>
+          <w:bCs/>
+          <w:sz w:val="24"/>
+          <w:szCs w:val="24"/>
+        </w:rPr>
+        <w:lastRenderedPageBreak/>
+        <w:t>2.</w:t>
+      </w:r>
+      <w:r>
+        <w:rPr>
+          <w:rFonts w:ascii="Times New Roman" w:hAnsi="Times New Roman" w:cs="Times New Roman"/>
+          <w:b/>
+          <w:bCs/>
+          <w:sz w:val="24"/>
+          <w:szCs w:val="24"/>
+        </w:rPr>
+        <w:t>3</w:t>
+      </w:r>
+      <w:r>
+        <w:rPr>
+          <w:rFonts w:ascii="Times New Roman" w:hAnsi="Times New Roman" w:cs="Times New Roman"/>
+          <w:b/>
+          <w:bCs/>
+          <w:sz w:val="24"/>
+          <w:szCs w:val="24"/>
+        </w:rPr>
+        <w:t xml:space="preserve"> </w:t>
+      </w:r>
+      <w:r>
+        <w:rPr>
+          <w:rFonts w:ascii="Times New Roman" w:hAnsi="Times New Roman" w:cs="Times New Roman"/>
+          <w:b/>
+          <w:bCs/>
+          <w:sz w:val="24"/>
+          <w:szCs w:val="24"/>
+        </w:rPr>
+        <w:t>Dishonest Professors</w:t>
+      </w:r>
+    </w:p>
+    <w:p>
+      <w:pPr>
+        <w:pStyle w:val="ListParagraph"/>
+        <w:numPr>
+          <w:ilvl w:val="0"/>
+          <w:numId w:val="2"/>
+        </w:numPr>
+        <w:rPr>
+          <w:rFonts w:ascii="Times New Roman" w:hAnsi="Times New Roman" w:cs="Times New Roman"/>
+          <w:sz w:val="24"/>
+          <w:szCs w:val="24"/>
+        </w:rPr>
+      </w:pPr>
+      <w:r>
+        <w:rPr>
+          <w:rFonts w:ascii="Times New Roman" w:eastAsiaTheme="minorEastAsia" w:hAnsi="Times New Roman" w:cs="Times New Roman"/>
+        </w:rPr>
+        <w:t>Make a last in first out stack.</w:t>
+      </w:r>
+    </w:p>
+    <w:p>
+      <w:pPr>
+        <w:pStyle w:val="ListParagraph"/>
+        <w:numPr>
+          <w:ilvl w:val="0"/>
+          <w:numId w:val="2"/>
+        </w:numPr>
+        <w:rPr>
+          <w:rFonts w:ascii="Times New Roman" w:hAnsi="Times New Roman" w:cs="Times New Roman"/>
+          <w:sz w:val="24"/>
+          <w:szCs w:val="24"/>
+        </w:rPr>
+      </w:pPr>
+      <w:r>
+        <w:rPr>
+          <w:rFonts w:ascii="Times New Roman" w:eastAsiaTheme="minorEastAsia" w:hAnsi="Times New Roman" w:cs="Times New Roman"/>
+        </w:rPr>
+        <w:t>Push two professors into the stack.</w:t>
+      </w:r>
+    </w:p>
+    <w:p>
+      <w:pPr>
+        <w:pStyle w:val="ListParagraph"/>
+        <w:numPr>
+          <w:ilvl w:val="0"/>
+          <w:numId w:val="2"/>
+        </w:numPr>
+        <w:rPr>
+          <w:rFonts w:ascii="Times New Roman" w:eastAsiaTheme="minorEastAsia" w:hAnsi="Times New Roman" w:cs="Times New Roman"/>
+        </w:rPr>
+      </w:pPr>
+      <w:r>
+        <w:rPr>
+          <w:rFonts w:ascii="Times New Roman" w:eastAsiaTheme="minorEastAsia" w:hAnsi="Times New Roman" w:cs="Times New Roman"/>
+        </w:rPr>
+        <w:t>Ask the top two professors about their opinion of the other.</w:t>
+      </w:r>
+    </w:p>
+    <w:p>
+      <w:pPr>
+        <w:pStyle w:val="ListParagraph"/>
+        <w:numPr>
+          <w:ilvl w:val="0"/>
+          <w:numId w:val="2"/>
+        </w:numPr>
+        <w:rPr>
+          <w:rFonts w:ascii="Times New Roman" w:hAnsi="Times New Roman" w:cs="Times New Roman"/>
+          <w:sz w:val="24"/>
+          <w:szCs w:val="24"/>
+        </w:rPr>
+      </w:pPr>
+      <w:r>
+        <w:rPr>
+          <w:rFonts w:ascii="Times New Roman" w:eastAsiaTheme="minorEastAsia" w:hAnsi="Times New Roman" w:cs="Times New Roman"/>
+        </w:rPr>
+        <w:t xml:space="preserve">If </w:t>
+      </w:r>
+      <w:r>
+        <w:rPr>
+          <w:rFonts w:ascii="Times New Roman" w:eastAsiaTheme="minorEastAsia" w:hAnsi="Times New Roman" w:cs="Times New Roman"/>
+        </w:rPr>
+        <w:t>either of the profs</w:t>
+      </w:r>
+      <w:r>
+        <w:rPr>
+          <w:rFonts w:ascii="Times New Roman" w:eastAsiaTheme="minorEastAsia" w:hAnsi="Times New Roman" w:cs="Times New Roman"/>
+        </w:rPr>
+        <w:t xml:space="preserve"> say dishonest, pop both profs out of the stack. If both say honest, keep both in the stack.</w:t>
+      </w:r>
+    </w:p>
+    <w:p>
+      <w:pPr>
+        <w:pStyle w:val="ListParagraph"/>
+        <w:numPr>
+          <w:ilvl w:val="0"/>
+          <w:numId w:val="2"/>
+        </w:numPr>
+        <w:rPr>
+          <w:rFonts w:ascii="Times New Roman" w:hAnsi="Times New Roman" w:cs="Times New Roman"/>
+          <w:sz w:val="24"/>
+          <w:szCs w:val="24"/>
+        </w:rPr>
+      </w:pPr>
+      <w:r>
+        <w:rPr>
+          <w:rFonts w:ascii="Times New Roman" w:eastAsiaTheme="minorEastAsia" w:hAnsi="Times New Roman" w:cs="Times New Roman"/>
+        </w:rPr>
+        <w:t>Push one new professor into the stack.</w:t>
+      </w:r>
+    </w:p>
+    <w:p>
+      <w:pPr>
+        <w:pStyle w:val="ListParagraph"/>
+        <w:numPr>
+          <w:ilvl w:val="0"/>
+          <w:numId w:val="2"/>
+        </w:numPr>
+        <w:rPr>
+          <w:rFonts w:ascii="Times New Roman" w:eastAsiaTheme="minorEastAsia" w:hAnsi="Times New Roman" w:cs="Times New Roman"/>
+        </w:rPr>
+      </w:pPr>
+      <w:r>
+        <w:rPr>
+          <w:rFonts w:ascii="Times New Roman" w:eastAsiaTheme="minorEastAsia" w:hAnsi="Times New Roman" w:cs="Times New Roman"/>
+        </w:rPr>
+        <w:t>Repeat steps 3-5 until there are no more profs left.</w:t>
+      </w:r>
+    </w:p>
+    <w:p>
+      <w:pPr>
+        <w:pStyle w:val="ListParagraph"/>
+        <w:numPr>
+          <w:ilvl w:val="0"/>
+          <w:numId w:val="2"/>
+        </w:numPr>
+        <w:rPr>
+          <w:rFonts w:ascii="Times New Roman" w:eastAsiaTheme="minorEastAsia" w:hAnsi="Times New Roman" w:cs="Times New Roman"/>
+        </w:rPr>
+      </w:pPr>
+      <w:r>
+        <w:rPr>
+          <w:rFonts w:ascii="Times New Roman" w:eastAsiaTheme="minorEastAsia" w:hAnsi="Times New Roman" w:cs="Times New Roman"/>
+        </w:rPr>
+        <w:t>The professor on the bottom will be an honest prof.</w:t>
+      </w:r>
+    </w:p>
+    <w:p>
+      <w:pPr>
+        <w:pStyle w:val="ListParagraph"/>
+        <w:numPr>
+          <w:ilvl w:val="0"/>
+          <w:numId w:val="2"/>
+        </w:numPr>
+        <w:rPr>
+          <w:rFonts w:ascii="Times New Roman" w:eastAsiaTheme="minorEastAsia" w:hAnsi="Times New Roman" w:cs="Times New Roman"/>
+        </w:rPr>
+      </w:pPr>
+      <w:r>
+        <w:rPr>
+          <w:rFonts w:ascii="Times New Roman" w:eastAsiaTheme="minorEastAsia" w:hAnsi="Times New Roman" w:cs="Times New Roman"/>
+        </w:rPr>
+        <w:t>Use this honest prof to discern the honesty of all 99 other profs using the 99 remaining questions.</w:t>
+      </w:r>
     </w:p>
     <w:sectPr>
       <w:pgSz w:w="12240" w:h="15840"/>
@@ -1221,6 +2817,189 @@
     </w:sectPr>
   </w:body>
 </w:document>
+</file>
+
+<file path=word/numbering.xml><?xml version="1.0" encoding="utf-8"?>
+<w:numbering xmlns:wpc="http://schemas.microsoft.com/office/word/2010/wordprocessingCanvas" xmlns:cx="http://schemas.microsoft.com/office/drawing/2014/chartex" xmlns:cx1="http://schemas.microsoft.com/office/drawing/2015/9/8/chartex" xmlns:cx2="http://schemas.microsoft.com/office/drawing/2015/10/21/chartex" xmlns:cx3="http://schemas.microsoft.com/office/drawing/2016/5/9/chartex" xmlns:cx4="http://schemas.microsoft.com/office/drawing/2016/5/10/chartex" xmlns:cx5="http://schemas.microsoft.com/office/drawing/2016/5/11/chartex" xmlns:cx6="http://schemas.microsoft.com/office/drawing/2016/5/12/chartex" xmlns:cx7="http://schemas.microsoft.com/office/drawing/2016/5/13/chartex" xmlns:cx8="http://schemas.microsoft.com/office/drawing/2016/5/14/chartex" xmlns:mc="http://schemas.openxmlformats.org/markup-compatibility/2006" xmlns:aink="http://schemas.microsoft.com/office/drawing/2016/ink" xmlns:am3d="http://schemas.microsoft.com/office/drawing/2017/model3d" xmlns:o="urn:schemas-microsoft-com:office:office" xmlns:r="http://schemas.openxmlformats.org/officeDocument/2006/relationships" xmlns:m="http://schemas.openxmlformats.org/officeDocument/2006/math" xmlns:v="urn:schemas-microsoft-com:vml" xmlns:wp14="http://schemas.microsoft.com/office/word/2010/wordprocessingDrawing" xmlns:wp="http://schemas.openxmlformats.org/drawingml/2006/wordprocessingDrawing" xmlns:w10="urn:schemas-microsoft-com:office:word" xmlns:w="http://schemas.openxmlformats.org/wordprocessingml/2006/main" xmlns:w14="http://schemas.microsoft.com/office/word/2010/wordml" xmlns:w15="http://schemas.microsoft.com/office/word/2012/wordml" xmlns:w16cex="http://schemas.microsoft.com/office/word/2018/wordml/cex" xmlns:w16cid="http://schemas.microsoft.com/office/word/2016/wordml/cid" xmlns:w16="http://schemas.microsoft.com/office/word/2018/wordml" xmlns:w16se="http://schemas.microsoft.com/office/word/2015/wordml/symex" xmlns:wpg="http://schemas.microsoft.com/office/word/2010/wordprocessingGroup" xmlns:wpi="http://schemas.microsoft.com/office/word/2010/wordprocessingInk" xmlns:wne="http://schemas.microsoft.com/office/word/2006/wordml" xmlns:wps="http://schemas.microsoft.com/office/word/2010/wordprocessingShape" mc:Ignorable="w14 w15 w16se w16cid w16 w16cex wp14">
+  <w:abstractNum w:abstractNumId="0" w15:restartNumberingAfterBreak="0">
+    <w:nsid w:val="03B26084"/>
+    <w:multiLevelType w:val="hybridMultilevel"/>
+    <w:tmpl w:val="E4788680"/>
+    <w:lvl w:ilvl="0" w:tplc="1009000F">
+      <w:start w:val="1"/>
+      <w:numFmt w:val="decimal"/>
+      <w:lvlText w:val="%1."/>
+      <w:lvlJc w:val="left"/>
+      <w:pPr>
+        <w:ind w:left="720" w:hanging="360"/>
+      </w:pPr>
+    </w:lvl>
+    <w:lvl w:ilvl="1" w:tplc="10090019" w:tentative="1">
+      <w:start w:val="1"/>
+      <w:numFmt w:val="lowerLetter"/>
+      <w:lvlText w:val="%2."/>
+      <w:lvlJc w:val="left"/>
+      <w:pPr>
+        <w:ind w:left="1440" w:hanging="360"/>
+      </w:pPr>
+    </w:lvl>
+    <w:lvl w:ilvl="2" w:tplc="1009001B" w:tentative="1">
+      <w:start w:val="1"/>
+      <w:numFmt w:val="lowerRoman"/>
+      <w:lvlText w:val="%3."/>
+      <w:lvlJc w:val="right"/>
+      <w:pPr>
+        <w:ind w:left="2160" w:hanging="180"/>
+      </w:pPr>
+    </w:lvl>
+    <w:lvl w:ilvl="3" w:tplc="1009000F" w:tentative="1">
+      <w:start w:val="1"/>
+      <w:numFmt w:val="decimal"/>
+      <w:lvlText w:val="%4."/>
+      <w:lvlJc w:val="left"/>
+      <w:pPr>
+        <w:ind w:left="2880" w:hanging="360"/>
+      </w:pPr>
+    </w:lvl>
+    <w:lvl w:ilvl="4" w:tplc="10090019" w:tentative="1">
+      <w:start w:val="1"/>
+      <w:numFmt w:val="lowerLetter"/>
+      <w:lvlText w:val="%5."/>
+      <w:lvlJc w:val="left"/>
+      <w:pPr>
+        <w:ind w:left="3600" w:hanging="360"/>
+      </w:pPr>
+    </w:lvl>
+    <w:lvl w:ilvl="5" w:tplc="1009001B" w:tentative="1">
+      <w:start w:val="1"/>
+      <w:numFmt w:val="lowerRoman"/>
+      <w:lvlText w:val="%6."/>
+      <w:lvlJc w:val="right"/>
+      <w:pPr>
+        <w:ind w:left="4320" w:hanging="180"/>
+      </w:pPr>
+    </w:lvl>
+    <w:lvl w:ilvl="6" w:tplc="1009000F" w:tentative="1">
+      <w:start w:val="1"/>
+      <w:numFmt w:val="decimal"/>
+      <w:lvlText w:val="%7."/>
+      <w:lvlJc w:val="left"/>
+      <w:pPr>
+        <w:ind w:left="5040" w:hanging="360"/>
+      </w:pPr>
+    </w:lvl>
+    <w:lvl w:ilvl="7" w:tplc="10090019" w:tentative="1">
+      <w:start w:val="1"/>
+      <w:numFmt w:val="lowerLetter"/>
+      <w:lvlText w:val="%8."/>
+      <w:lvlJc w:val="left"/>
+      <w:pPr>
+        <w:ind w:left="5760" w:hanging="360"/>
+      </w:pPr>
+    </w:lvl>
+    <w:lvl w:ilvl="8" w:tplc="1009001B" w:tentative="1">
+      <w:start w:val="1"/>
+      <w:numFmt w:val="lowerRoman"/>
+      <w:lvlText w:val="%9."/>
+      <w:lvlJc w:val="right"/>
+      <w:pPr>
+        <w:ind w:left="6480" w:hanging="180"/>
+      </w:pPr>
+    </w:lvl>
+  </w:abstractNum>
+  <w:abstractNum w:abstractNumId="1" w15:restartNumberingAfterBreak="0">
+    <w:nsid w:val="267C2418"/>
+    <w:multiLevelType w:val="hybridMultilevel"/>
+    <w:tmpl w:val="E0D87CEA"/>
+    <w:lvl w:ilvl="0" w:tplc="1009000F">
+      <w:start w:val="1"/>
+      <w:numFmt w:val="decimal"/>
+      <w:lvlText w:val="%1."/>
+      <w:lvlJc w:val="left"/>
+      <w:pPr>
+        <w:ind w:left="720" w:hanging="360"/>
+      </w:pPr>
+    </w:lvl>
+    <w:lvl w:ilvl="1" w:tplc="10090019" w:tentative="1">
+      <w:start w:val="1"/>
+      <w:numFmt w:val="lowerLetter"/>
+      <w:lvlText w:val="%2."/>
+      <w:lvlJc w:val="left"/>
+      <w:pPr>
+        <w:ind w:left="1440" w:hanging="360"/>
+      </w:pPr>
+    </w:lvl>
+    <w:lvl w:ilvl="2" w:tplc="1009001B" w:tentative="1">
+      <w:start w:val="1"/>
+      <w:numFmt w:val="lowerRoman"/>
+      <w:lvlText w:val="%3."/>
+      <w:lvlJc w:val="right"/>
+      <w:pPr>
+        <w:ind w:left="2160" w:hanging="180"/>
+      </w:pPr>
+    </w:lvl>
+    <w:lvl w:ilvl="3" w:tplc="1009000F" w:tentative="1">
+      <w:start w:val="1"/>
+      <w:numFmt w:val="decimal"/>
+      <w:lvlText w:val="%4."/>
+      <w:lvlJc w:val="left"/>
+      <w:pPr>
+        <w:ind w:left="2880" w:hanging="360"/>
+      </w:pPr>
+    </w:lvl>
+    <w:lvl w:ilvl="4" w:tplc="10090019" w:tentative="1">
+      <w:start w:val="1"/>
+      <w:numFmt w:val="lowerLetter"/>
+      <w:lvlText w:val="%5."/>
+      <w:lvlJc w:val="left"/>
+      <w:pPr>
+        <w:ind w:left="3600" w:hanging="360"/>
+      </w:pPr>
+    </w:lvl>
+    <w:lvl w:ilvl="5" w:tplc="1009001B" w:tentative="1">
+      <w:start w:val="1"/>
+      <w:numFmt w:val="lowerRoman"/>
+      <w:lvlText w:val="%6."/>
+      <w:lvlJc w:val="right"/>
+      <w:pPr>
+        <w:ind w:left="4320" w:hanging="180"/>
+      </w:pPr>
+    </w:lvl>
+    <w:lvl w:ilvl="6" w:tplc="1009000F" w:tentative="1">
+      <w:start w:val="1"/>
+      <w:numFmt w:val="decimal"/>
+      <w:lvlText w:val="%7."/>
+      <w:lvlJc w:val="left"/>
+      <w:pPr>
+        <w:ind w:left="5040" w:hanging="360"/>
+      </w:pPr>
+    </w:lvl>
+    <w:lvl w:ilvl="7" w:tplc="10090019" w:tentative="1">
+      <w:start w:val="1"/>
+      <w:numFmt w:val="lowerLetter"/>
+      <w:lvlText w:val="%8."/>
+      <w:lvlJc w:val="left"/>
+      <w:pPr>
+        <w:ind w:left="5760" w:hanging="360"/>
+      </w:pPr>
+    </w:lvl>
+    <w:lvl w:ilvl="8" w:tplc="1009001B" w:tentative="1">
+      <w:start w:val="1"/>
+      <w:numFmt w:val="lowerRoman"/>
+      <w:lvlText w:val="%9."/>
+      <w:lvlJc w:val="right"/>
+      <w:pPr>
+        <w:ind w:left="6480" w:hanging="180"/>
+      </w:pPr>
+    </w:lvl>
+  </w:abstractNum>
+  <w:num w:numId="1">
+    <w:abstractNumId w:val="0"/>
+  </w:num>
+  <w:num w:numId="2">
+    <w:abstractNumId w:val="1"/>
+  </w:num>
+</w:numbering>
 </file>
 
 <file path=word/styles.xml><?xml version="1.0" encoding="utf-8"?>
@@ -1346,6 +3125,7 @@
     <w:lsdException w:name="HTML Sample" w:semiHidden="1" w:unhideWhenUsed="1"/>
     <w:lsdException w:name="HTML Typewriter" w:semiHidden="1" w:unhideWhenUsed="1"/>
     <w:lsdException w:name="HTML Variable" w:semiHidden="1" w:unhideWhenUsed="1"/>
+    <w:lsdException w:name="Normal Table" w:semiHidden="1" w:unhideWhenUsed="1"/>
     <w:lsdException w:name="annotation subject" w:semiHidden="1" w:unhideWhenUsed="1"/>
     <w:lsdException w:name="No List" w:semiHidden="1" w:unhideWhenUsed="1"/>
     <w:lsdException w:name="Outline List 1" w:semiHidden="1" w:unhideWhenUsed="1"/>
@@ -1392,8 +3172,10 @@
     <w:lsdException w:name="Table Subtle 2" w:semiHidden="1" w:unhideWhenUsed="1"/>
     <w:lsdException w:name="Table Web 1" w:semiHidden="1" w:unhideWhenUsed="1"/>
     <w:lsdException w:name="Table Web 2" w:semiHidden="1" w:unhideWhenUsed="1"/>
+    <w:lsdException w:name="Table Web 3" w:semiHidden="1" w:unhideWhenUsed="1"/>
     <w:lsdException w:name="Balloon Text" w:semiHidden="1" w:unhideWhenUsed="1"/>
     <w:lsdException w:name="Table Grid" w:uiPriority="39"/>
+    <w:lsdException w:name="Table Theme" w:semiHidden="1" w:unhideWhenUsed="1"/>
     <w:lsdException w:name="Placeholder Text" w:semiHidden="1"/>
     <w:lsdException w:name="No Spacing" w:uiPriority="1" w:qFormat="1"/>
     <w:lsdException w:name="Light Shading" w:uiPriority="60"/>
@@ -1618,12 +3400,11 @@
   <w:style w:type="paragraph" w:default="1" w:styleId="Normal">
     <w:name w:val="Normal"/>
     <w:qFormat/>
-    <w:rsid w:val="00290FBD"/>
+    <w:rsid w:val="008F4E06"/>
   </w:style>
   <w:style w:type="character" w:default="1" w:styleId="DefaultParagraphFont">
     <w:name w:val="Default Paragraph Font"/>
     <w:uiPriority w:val="1"/>
-    <w:semiHidden/>
     <w:unhideWhenUsed/>
   </w:style>
   <w:style w:type="table" w:default="1" w:styleId="TableNormal">
@@ -1696,6 +3477,27 @@
       <w:szCs w:val="20"/>
       <w:lang w:eastAsia="en-CA"/>
     </w:rPr>
+  </w:style>
+  <w:style w:type="character" w:styleId="PlaceholderText">
+    <w:name w:val="Placeholder Text"/>
+    <w:basedOn w:val="DefaultParagraphFont"/>
+    <w:uiPriority w:val="99"/>
+    <w:semiHidden/>
+    <w:rsid w:val="00884750"/>
+    <w:rPr>
+      <w:color w:val="808080"/>
+    </w:rPr>
+  </w:style>
+  <w:style w:type="paragraph" w:styleId="ListParagraph">
+    <w:name w:val="List Paragraph"/>
+    <w:basedOn w:val="Normal"/>
+    <w:uiPriority w:val="34"/>
+    <w:qFormat/>
+    <w:rsid w:val="008F4E06"/>
+    <w:pPr>
+      <w:ind w:left="720"/>
+      <w:contextualSpacing/>
+    </w:pPr>
   </w:style>
 </w:styles>
 </file>

</xml_diff>